<commit_message>
some components changed and Architecture Overview Diagram made
</commit_message>
<xml_diff>
--- a/Components Choice.docx
+++ b/Components Choice.docx
@@ -56,7 +56,7 @@
     </w:p>
     <w:p/>
     <w:p>
-      <w:hyperlink r:id="rId6" w:history="1">
+      <w:hyperlink r:id="rId6" w:anchor="product-overview" w:history="1">
         <w:r>
           <w:rPr>
             <w:rStyle w:val="Hyperlink"/>
@@ -220,8 +220,6 @@
           <w:rFonts w:cs="Calibri"/>
           <w:color w:val="000000"/>
           <w:spacing w:val="4"/>
-          <w:sz w:val="23"/>
-          <w:szCs w:val="23"/>
           <w:shd w:val="clear" w:color="auto" w:fill="FFFFFF"/>
         </w:rPr>
       </w:pPr>
@@ -230,8 +228,6 @@
           <w:rFonts w:cs="Calibri"/>
           <w:color w:val="000000"/>
           <w:spacing w:val="4"/>
-          <w:sz w:val="23"/>
-          <w:szCs w:val="23"/>
           <w:shd w:val="clear" w:color="auto" w:fill="FFFFFF"/>
         </w:rPr>
         <w:t>ATSAMD21G18</w:t>
@@ -243,8 +239,6 @@
           <w:rFonts w:cs="Calibri"/>
           <w:color w:val="000000"/>
           <w:spacing w:val="4"/>
-          <w:sz w:val="23"/>
-          <w:szCs w:val="23"/>
           <w:shd w:val="clear" w:color="auto" w:fill="FFFFFF"/>
         </w:rPr>
       </w:pPr>
@@ -257,8 +251,6 @@
           <w:bCs/>
           <w:color w:val="000000"/>
           <w:spacing w:val="4"/>
-          <w:sz w:val="23"/>
-          <w:szCs w:val="23"/>
           <w:shd w:val="clear" w:color="auto" w:fill="FFFFFF"/>
         </w:rPr>
       </w:pPr>
@@ -269,8 +261,6 @@
           <w:bCs/>
           <w:color w:val="000000"/>
           <w:spacing w:val="4"/>
-          <w:sz w:val="23"/>
-          <w:szCs w:val="23"/>
           <w:shd w:val="clear" w:color="auto" w:fill="FFFFFF"/>
         </w:rPr>
         <w:t>Rotary Encoder</w:t>
@@ -288,21 +278,7 @@
             <w:rStyle w:val="Hyperlink"/>
             <w:rFonts w:cs="Calibri"/>
           </w:rPr>
-          <w:t>https://www.digikey.com/en/products/detail/bourns-inc/PEC11R-4220K-S</w:t>
-        </w:r>
-        <w:r>
-          <w:rPr>
-            <w:rStyle w:val="Hyperlink"/>
-            <w:rFonts w:cs="Calibri"/>
-          </w:rPr>
-          <w:t>0</w:t>
-        </w:r>
-        <w:r>
-          <w:rPr>
-            <w:rStyle w:val="Hyperlink"/>
-            <w:rFonts w:cs="Calibri"/>
-          </w:rPr>
-          <w:t>024/6164059</w:t>
+          <w:t>https://www.digikey.com/en/products/detail/bourns-inc/PEC11R-4220K-S0024/6164059</w:t>
         </w:r>
       </w:hyperlink>
       <w:r>
@@ -356,22 +332,21 @@
       </w:r>
     </w:p>
     <w:p>
-      <w:pPr>
-        <w:rPr>
-          <w:rFonts w:cs="Calibri"/>
-        </w:rPr>
-      </w:pPr>
       <w:hyperlink r:id="rId10" w:history="1">
         <w:r>
           <w:rPr>
             <w:rStyle w:val="Hyperlink"/>
-            <w:rFonts w:cs="Calibri"/>
           </w:rPr>
-          <w:t>https://www.digikey.com/en/products/detail/american-opto-plus-led/L201DS-QEPGBG2S/13677692</w:t>
+          <w:t>https://www.digikey.com/en/products/detail/kingbright/APTF1616SEJ3ZGGVBDC/4098491</w:t>
         </w:r>
       </w:hyperlink>
     </w:p>
     <w:p>
+      <w:r>
+        <w:t>common cathode (for led driver)</w:t>
+      </w:r>
+    </w:p>
+    <w:p>
       <w:pPr>
         <w:rPr>
           <w:rFonts w:cs="Calibri"/>
@@ -400,38 +375,22 @@
         <w:rPr>
           <w:rFonts w:cs="Calibri"/>
           <w:color w:val="333333"/>
-          <w:sz w:val="21"/>
-          <w:szCs w:val="21"/>
-          <w:shd w:val="clear" w:color="auto" w:fill="FFFFFF"/>
-        </w:rPr>
-      </w:pPr>
-      <w:r>
-        <w:rPr>
-          <w:rFonts w:cs="Calibri"/>
-          <w:color w:val="333333"/>
-          <w:sz w:val="21"/>
-          <w:szCs w:val="21"/>
-          <w:shd w:val="clear" w:color="auto" w:fill="FFFFFF"/>
-        </w:rPr>
-        <w:t>TLC5940 </w:t>
-      </w:r>
-      <w:r>
-        <w:rPr>
-          <w:rFonts w:cs="Calibri"/>
-          <w:color w:val="333333"/>
-          <w:sz w:val="21"/>
-          <w:szCs w:val="21"/>
-          <w:shd w:val="clear" w:color="auto" w:fill="FFFFFF"/>
-        </w:rPr>
-        <w:t xml:space="preserve">- </w:t>
+          <w:shd w:val="clear" w:color="auto" w:fill="FFFFFF"/>
+        </w:rPr>
+      </w:pPr>
+      <w:r>
+        <w:rPr>
+          <w:rFonts w:cs="Calibri"/>
+          <w:color w:val="333333"/>
+          <w:shd w:val="clear" w:color="auto" w:fill="FFFFFF"/>
+        </w:rPr>
+        <w:t xml:space="preserve">TLC5940 - </w:t>
       </w:r>
       <w:hyperlink r:id="rId11" w:history="1">
         <w:r>
           <w:rPr>
             <w:rStyle w:val="Hyperlink"/>
             <w:rFonts w:cs="Calibri"/>
-            <w:sz w:val="21"/>
-            <w:szCs w:val="21"/>
             <w:shd w:val="clear" w:color="auto" w:fill="FFFFFF"/>
           </w:rPr>
           <w:t>https://www.ti.com/lit/ds/symlink/tlc5940.pdf?ts=1613148414612&amp;ref_url=https%253A%252F%252Fwww.google.com%252F</w:t>
@@ -441,8 +400,6 @@
         <w:rPr>
           <w:rFonts w:cs="Calibri"/>
           <w:color w:val="333333"/>
-          <w:sz w:val="21"/>
-          <w:szCs w:val="21"/>
           <w:shd w:val="clear" w:color="auto" w:fill="FFFFFF"/>
         </w:rPr>
         <w:t xml:space="preserve"> </w:t>
@@ -453,8 +410,6 @@
         <w:rPr>
           <w:rFonts w:cs="Calibri"/>
           <w:color w:val="333333"/>
-          <w:sz w:val="21"/>
-          <w:szCs w:val="21"/>
           <w:shd w:val="clear" w:color="auto" w:fill="FFFFFF"/>
         </w:rPr>
       </w:pPr>
@@ -463,8 +418,6 @@
         <w:rPr>
           <w:rFonts w:cs="Calibri"/>
           <w:color w:val="333333"/>
-          <w:sz w:val="21"/>
-          <w:szCs w:val="21"/>
           <w:shd w:val="clear" w:color="auto" w:fill="FFFFFF"/>
         </w:rPr>
         <w:t>Sparkfun</w:t>
@@ -474,8 +427,6 @@
         <w:rPr>
           <w:rFonts w:cs="Calibri"/>
           <w:color w:val="333333"/>
-          <w:sz w:val="21"/>
-          <w:szCs w:val="21"/>
           <w:shd w:val="clear" w:color="auto" w:fill="FFFFFF"/>
         </w:rPr>
         <w:t xml:space="preserve"> libraries</w:t>
@@ -486,17 +437,13 @@
         <w:rPr>
           <w:rFonts w:cs="Calibri"/>
           <w:color w:val="333333"/>
-          <w:sz w:val="21"/>
-          <w:szCs w:val="21"/>
-          <w:shd w:val="clear" w:color="auto" w:fill="FFFFFF"/>
-        </w:rPr>
-      </w:pPr>
-      <w:r>
-        <w:rPr>
-          <w:rFonts w:cs="Calibri"/>
-          <w:color w:val="333333"/>
-          <w:sz w:val="21"/>
-          <w:szCs w:val="21"/>
+          <w:shd w:val="clear" w:color="auto" w:fill="FFFFFF"/>
+        </w:rPr>
+      </w:pPr>
+      <w:r>
+        <w:rPr>
+          <w:rFonts w:cs="Calibri"/>
+          <w:color w:val="333333"/>
           <w:shd w:val="clear" w:color="auto" w:fill="FFFFFF"/>
         </w:rPr>
         <w:t xml:space="preserve">16-channel so </w:t>
@@ -505,8 +452,6 @@
         <w:rPr>
           <w:rFonts w:cs="Calibri"/>
           <w:color w:val="333333"/>
-          <w:sz w:val="21"/>
-          <w:szCs w:val="21"/>
           <w:shd w:val="clear" w:color="auto" w:fill="FFFFFF"/>
         </w:rPr>
         <w:t xml:space="preserve">5 </w:t>
@@ -516,8 +461,6 @@
         <w:rPr>
           <w:rFonts w:cs="Calibri"/>
           <w:color w:val="333333"/>
-          <w:sz w:val="21"/>
-          <w:szCs w:val="21"/>
           <w:shd w:val="clear" w:color="auto" w:fill="FFFFFF"/>
         </w:rPr>
         <w:t>rgb</w:t>
@@ -527,8 +470,6 @@
         <w:rPr>
           <w:rFonts w:cs="Calibri"/>
           <w:color w:val="333333"/>
-          <w:sz w:val="21"/>
-          <w:szCs w:val="21"/>
           <w:shd w:val="clear" w:color="auto" w:fill="FFFFFF"/>
         </w:rPr>
         <w:t xml:space="preserve"> </w:t>
@@ -538,8 +479,6 @@
         <w:rPr>
           <w:rFonts w:cs="Calibri"/>
           <w:color w:val="333333"/>
-          <w:sz w:val="21"/>
-          <w:szCs w:val="21"/>
           <w:shd w:val="clear" w:color="auto" w:fill="FFFFFF"/>
         </w:rPr>
         <w:t>leds</w:t>
@@ -549,8 +488,6 @@
         <w:rPr>
           <w:rFonts w:cs="Calibri"/>
           <w:color w:val="333333"/>
-          <w:sz w:val="21"/>
-          <w:szCs w:val="21"/>
           <w:shd w:val="clear" w:color="auto" w:fill="FFFFFF"/>
         </w:rPr>
         <w:t xml:space="preserve"> per chip</w:t>
@@ -561,17 +498,13 @@
         <w:rPr>
           <w:rFonts w:cs="Calibri"/>
           <w:color w:val="333333"/>
-          <w:sz w:val="21"/>
-          <w:szCs w:val="21"/>
-          <w:shd w:val="clear" w:color="auto" w:fill="FFFFFF"/>
-        </w:rPr>
-      </w:pPr>
-      <w:r>
-        <w:rPr>
-          <w:rFonts w:cs="Calibri"/>
-          <w:color w:val="333333"/>
-          <w:sz w:val="21"/>
-          <w:szCs w:val="21"/>
+          <w:shd w:val="clear" w:color="auto" w:fill="FFFFFF"/>
+        </w:rPr>
+      </w:pPr>
+      <w:r>
+        <w:rPr>
+          <w:rFonts w:cs="Calibri"/>
+          <w:color w:val="333333"/>
           <w:shd w:val="clear" w:color="auto" w:fill="FFFFFF"/>
         </w:rPr>
         <w:t xml:space="preserve">Daisy </w:t>
@@ -581,8 +514,6 @@
         <w:rPr>
           <w:rFonts w:cs="Calibri"/>
           <w:color w:val="333333"/>
-          <w:sz w:val="21"/>
-          <w:szCs w:val="21"/>
           <w:shd w:val="clear" w:color="auto" w:fill="FFFFFF"/>
         </w:rPr>
         <w:t>chaineable</w:t>

</xml_diff>

<commit_message>
editted Component selection and created KiCad project files
</commit_message>
<xml_diff>
--- a/Components Choice.docx
+++ b/Components Choice.docx
@@ -19,7 +19,7 @@
     </w:p>
     <w:p/>
     <w:p>
-      <w:hyperlink r:id="rId4" w:history="1">
+      <w:hyperlink r:id="rId5" w:history="1">
         <w:r>
           <w:rPr>
             <w:rStyle w:val="Hyperlink"/>
@@ -35,7 +35,7 @@
     </w:p>
     <w:p/>
     <w:p>
-      <w:hyperlink r:id="rId5" w:history="1">
+      <w:hyperlink r:id="rId6" w:history="1">
         <w:r>
           <w:rPr>
             <w:rStyle w:val="Hyperlink"/>
@@ -56,7 +56,7 @@
     </w:p>
     <w:p/>
     <w:p>
-      <w:hyperlink r:id="rId6" w:anchor="product-overview" w:history="1">
+      <w:hyperlink r:id="rId7" w:anchor="product-overview" w:history="1">
         <w:r>
           <w:rPr>
             <w:rStyle w:val="Hyperlink"/>
@@ -82,37 +82,87 @@
     </w:p>
     <w:p/>
     <w:p>
-      <w:hyperlink r:id="rId7" w:history="1">
+      <w:pPr>
+        <w:rPr>
+          <w:highlight w:val="yellow"/>
+        </w:rPr>
+      </w:pPr>
+      <w:hyperlink r:id="rId8" w:history="1">
         <w:r>
           <w:rPr>
             <w:rStyle w:val="Hyperlink"/>
+            <w:highlight w:val="yellow"/>
           </w:rPr>
-          <w:t>https://datasheets.maximintegrated.com/en/ds/MAX9777-MAX9778.pdf</w:t>
+          <w:t>https://datasheets.maximintegrated.com/en/ds/MAX9777-</w:t>
+        </w:r>
+        <w:r>
+          <w:rPr>
+            <w:rStyle w:val="Hyperlink"/>
+            <w:highlight w:val="yellow"/>
+          </w:rPr>
+          <w:t>M</w:t>
+        </w:r>
+        <w:r>
+          <w:rPr>
+            <w:rStyle w:val="Hyperlink"/>
+            <w:highlight w:val="yellow"/>
+          </w:rPr>
+          <w:t>AX9778.pdf</w:t>
         </w:r>
       </w:hyperlink>
     </w:p>
     <w:p>
-      <w:r>
+      <w:pPr>
+        <w:rPr>
+          <w:highlight w:val="yellow"/>
+        </w:rPr>
+      </w:pPr>
+      <w:r>
+        <w:rPr>
+          <w:highlight w:val="yellow"/>
+        </w:rPr>
         <w:t>Differential In</w:t>
       </w:r>
     </w:p>
     <w:p>
-      <w:r>
+      <w:pPr>
+        <w:rPr>
+          <w:highlight w:val="yellow"/>
+        </w:rPr>
+      </w:pPr>
+      <w:r>
+        <w:rPr>
+          <w:highlight w:val="yellow"/>
+        </w:rPr>
         <w:t>I2C configurable</w:t>
       </w:r>
     </w:p>
     <w:p>
-      <w:r>
+      <w:pPr>
+        <w:rPr>
+          <w:highlight w:val="yellow"/>
+        </w:rPr>
+      </w:pPr>
+      <w:r>
+        <w:rPr>
+          <w:highlight w:val="yellow"/>
+        </w:rPr>
         <w:t xml:space="preserve">Headphone/ Speaker automatic detection and </w:t>
       </w:r>
       <w:proofErr w:type="gramStart"/>
       <w:r>
+        <w:rPr>
+          <w:highlight w:val="yellow"/>
+        </w:rPr>
         <w:t>switching</w:t>
       </w:r>
       <w:proofErr w:type="gramEnd"/>
     </w:p>
     <w:p>
       <w:r>
+        <w:rPr>
+          <w:highlight w:val="yellow"/>
+        </w:rPr>
         <w:t>3W speaker out</w:t>
       </w:r>
     </w:p>
@@ -123,7 +173,7 @@
           <w:highlight w:val="yellow"/>
         </w:rPr>
       </w:pPr>
-      <w:hyperlink r:id="rId8" w:history="1">
+      <w:hyperlink r:id="rId9" w:history="1">
         <w:r>
           <w:rPr>
             <w:rStyle w:val="Hyperlink"/>
@@ -272,7 +322,7 @@
           <w:rFonts w:cs="Calibri"/>
         </w:rPr>
       </w:pPr>
-      <w:hyperlink r:id="rId9" w:history="1">
+      <w:hyperlink r:id="rId10" w:history="1">
         <w:r>
           <w:rPr>
             <w:rStyle w:val="Hyperlink"/>
@@ -332,18 +382,24 @@
       </w:r>
     </w:p>
     <w:p>
-      <w:hyperlink r:id="rId10" w:history="1">
+      <w:hyperlink r:id="rId11" w:history="1">
         <w:r>
           <w:rPr>
             <w:rStyle w:val="Hyperlink"/>
           </w:rPr>
-          <w:t>https://www.digikey.com/en/products/detail/kingbright/APTF1616SEJ3ZGGVBDC/4098491</w:t>
+          <w:t>https://www.digikey.com/en/products/detail/everlight-electronics-co-ltd/EAST1616RGBB2/8510360</w:t>
         </w:r>
       </w:hyperlink>
     </w:p>
     <w:p>
       <w:r>
-        <w:t>common cathode (for led driver)</w:t>
+        <w:t xml:space="preserve">common </w:t>
+      </w:r>
+      <w:r>
+        <w:t>anode</w:t>
+      </w:r>
+      <w:r>
+        <w:t xml:space="preserve"> (for led driver)</w:t>
       </w:r>
     </w:p>
     <w:p>
@@ -386,7 +442,7 @@
         </w:rPr>
         <w:t xml:space="preserve">TLC5940 - </w:t>
       </w:r>
-      <w:hyperlink r:id="rId11" w:history="1">
+      <w:hyperlink r:id="rId12" w:history="1">
         <w:r>
           <w:rPr>
             <w:rStyle w:val="Hyperlink"/>
@@ -524,8 +580,293 @@
       <w:pPr>
         <w:rPr>
           <w:rFonts w:cs="Calibri"/>
-        </w:rPr>
-      </w:pPr>
+          <w:color w:val="333333"/>
+          <w:shd w:val="clear" w:color="auto" w:fill="FFFFFF"/>
+        </w:rPr>
+      </w:pPr>
+      <w:proofErr w:type="gramStart"/>
+      <w:r>
+        <w:rPr>
+          <w:rFonts w:cs="Calibri"/>
+          <w:color w:val="333333"/>
+          <w:shd w:val="clear" w:color="auto" w:fill="FFFFFF"/>
+        </w:rPr>
+        <w:t>Constant  Current</w:t>
+      </w:r>
+      <w:proofErr w:type="gramEnd"/>
+      <w:r>
+        <w:rPr>
+          <w:rFonts w:cs="Calibri"/>
+          <w:color w:val="333333"/>
+          <w:shd w:val="clear" w:color="auto" w:fill="FFFFFF"/>
+        </w:rPr>
+        <w:t xml:space="preserve"> sink</w:t>
+      </w:r>
+    </w:p>
+    <w:p>
+      <w:pPr>
+        <w:rPr>
+          <w:rFonts w:cs="Calibri"/>
+          <w:color w:val="333333"/>
+          <w:shd w:val="clear" w:color="auto" w:fill="FFFFFF"/>
+        </w:rPr>
+      </w:pPr>
+      <w:r>
+        <w:rPr>
+          <w:rFonts w:cs="Calibri"/>
+          <w:color w:val="333333"/>
+          <w:shd w:val="clear" w:color="auto" w:fill="FFFFFF"/>
+        </w:rPr>
+        <w:t xml:space="preserve">60 mA max per channel set externally with resistor at </w:t>
+      </w:r>
+      <w:proofErr w:type="spellStart"/>
+      <w:proofErr w:type="gramStart"/>
+      <w:r>
+        <w:rPr>
+          <w:rFonts w:cs="Calibri"/>
+          <w:color w:val="333333"/>
+          <w:shd w:val="clear" w:color="auto" w:fill="FFFFFF"/>
+        </w:rPr>
+        <w:t>Iref</w:t>
+      </w:r>
+      <w:proofErr w:type="spellEnd"/>
+      <w:proofErr w:type="gramEnd"/>
+    </w:p>
+    <w:p>
+      <w:pPr>
+        <w:rPr>
+          <w:rFonts w:cs="Calibri"/>
+        </w:rPr>
+      </w:pPr>
+    </w:p>
+    <w:p>
+      <w:pPr>
+        <w:rPr>
+          <w:rFonts w:cs="Calibri"/>
+          <w:b/>
+          <w:bCs/>
+        </w:rPr>
+      </w:pPr>
+      <w:r>
+        <w:rPr>
+          <w:rFonts w:cs="Calibri"/>
+          <w:b/>
+          <w:bCs/>
+        </w:rPr>
+        <w:t>LDO</w:t>
+      </w:r>
+    </w:p>
+    <w:p>
+      <w:pPr>
+        <w:rPr>
+          <w:rFonts w:cs="Calibri"/>
+        </w:rPr>
+      </w:pPr>
+      <w:r>
+        <w:rPr>
+          <w:rFonts w:cs="Calibri"/>
+        </w:rPr>
+        <w:t>For MCU</w:t>
+      </w:r>
+    </w:p>
+    <w:p>
+      <w:pPr>
+        <w:rPr>
+          <w:rFonts w:cs="Calibri"/>
+        </w:rPr>
+      </w:pPr>
+      <w:hyperlink r:id="rId13" w:history="1">
+        <w:r>
+          <w:rPr>
+            <w:rStyle w:val="Hyperlink"/>
+            <w:rFonts w:cs="Calibri"/>
+          </w:rPr>
+          <w:t>https://www.digikey.com/en/products/detail/diodes-incorporated/AP2127N-3-3TRG1/4470792</w:t>
+        </w:r>
+      </w:hyperlink>
+    </w:p>
+    <w:p>
+      <w:pPr>
+        <w:rPr>
+          <w:rFonts w:cs="Calibri"/>
+        </w:rPr>
+      </w:pPr>
+      <w:r>
+        <w:rPr>
+          <w:rFonts w:cs="Calibri"/>
+        </w:rPr>
+        <w:t>3.3V out</w:t>
+      </w:r>
+    </w:p>
+    <w:p>
+      <w:pPr>
+        <w:rPr>
+          <w:rFonts w:cs="Calibri"/>
+        </w:rPr>
+      </w:pPr>
+      <w:r>
+        <w:rPr>
+          <w:rFonts w:cs="Calibri"/>
+        </w:rPr>
+        <w:t>300 mA max</w:t>
+      </w:r>
+    </w:p>
+    <w:p>
+      <w:pPr>
+        <w:rPr>
+          <w:rFonts w:cs="Calibri"/>
+          <w:b/>
+          <w:bCs/>
+        </w:rPr>
+      </w:pPr>
+      <w:r>
+        <w:rPr>
+          <w:rFonts w:cs="Calibri"/>
+          <w:b/>
+          <w:bCs/>
+        </w:rPr>
+        <w:t>LDO Options</w:t>
+      </w:r>
+    </w:p>
+    <w:p>
+      <w:pPr>
+        <w:numPr>
+          <w:ilvl w:val="0"/>
+          <w:numId w:val="3"/>
+        </w:numPr>
+        <w:rPr>
+          <w:rFonts w:cs="Calibri"/>
+        </w:rPr>
+      </w:pPr>
+      <w:r>
+        <w:rPr>
+          <w:rFonts w:cs="Calibri"/>
+        </w:rPr>
+        <w:t xml:space="preserve">Amp works </w:t>
+      </w:r>
+      <w:proofErr w:type="gramStart"/>
+      <w:r>
+        <w:rPr>
+          <w:rFonts w:cs="Calibri"/>
+        </w:rPr>
+        <w:t>off of</w:t>
+      </w:r>
+      <w:proofErr w:type="gramEnd"/>
+      <w:r>
+        <w:rPr>
+          <w:rFonts w:cs="Calibri"/>
+        </w:rPr>
+        <w:t xml:space="preserve"> 5V so no need</w:t>
+      </w:r>
+      <w:r>
+        <w:rPr>
+          <w:rFonts w:cs="Calibri"/>
+        </w:rPr>
+        <w:t xml:space="preserve"> (power off 5V)</w:t>
+      </w:r>
+    </w:p>
+    <w:p>
+      <w:pPr>
+        <w:numPr>
+          <w:ilvl w:val="0"/>
+          <w:numId w:val="3"/>
+        </w:numPr>
+        <w:rPr>
+          <w:rFonts w:cs="Calibri"/>
+        </w:rPr>
+      </w:pPr>
+      <w:r>
+        <w:rPr>
+          <w:rFonts w:cs="Calibri"/>
+        </w:rPr>
+        <w:t xml:space="preserve">SAMD21 </w:t>
+      </w:r>
+      <w:proofErr w:type="gramStart"/>
+      <w:r>
+        <w:rPr>
+          <w:rFonts w:cs="Calibri"/>
+        </w:rPr>
+        <w:t>has to</w:t>
+      </w:r>
+      <w:proofErr w:type="gramEnd"/>
+      <w:r>
+        <w:rPr>
+          <w:rFonts w:cs="Calibri"/>
+        </w:rPr>
+        <w:t xml:space="preserve"> work off of 3.3V</w:t>
+      </w:r>
+    </w:p>
+    <w:p>
+      <w:pPr>
+        <w:numPr>
+          <w:ilvl w:val="0"/>
+          <w:numId w:val="3"/>
+        </w:numPr>
+        <w:rPr>
+          <w:rFonts w:cs="Calibri"/>
+        </w:rPr>
+      </w:pPr>
+      <w:r>
+        <w:rPr>
+          <w:rFonts w:cs="Calibri"/>
+        </w:rPr>
+        <w:lastRenderedPageBreak/>
+        <w:t xml:space="preserve">TLC5940 can work </w:t>
+      </w:r>
+      <w:proofErr w:type="gramStart"/>
+      <w:r>
+        <w:rPr>
+          <w:rFonts w:cs="Calibri"/>
+        </w:rPr>
+        <w:t>off of</w:t>
+      </w:r>
+      <w:proofErr w:type="gramEnd"/>
+      <w:r>
+        <w:rPr>
+          <w:rFonts w:cs="Calibri"/>
+        </w:rPr>
+        <w:t xml:space="preserve"> 3V to 5V</w:t>
+      </w:r>
+      <w:r>
+        <w:rPr>
+          <w:rFonts w:cs="Calibri"/>
+        </w:rPr>
+        <w:t xml:space="preserve"> (power off 5V)</w:t>
+      </w:r>
+    </w:p>
+    <w:p>
+      <w:pPr>
+        <w:numPr>
+          <w:ilvl w:val="0"/>
+          <w:numId w:val="3"/>
+        </w:numPr>
+        <w:rPr>
+          <w:rFonts w:cs="Calibri"/>
+        </w:rPr>
+      </w:pPr>
+      <w:r>
+        <w:rPr>
+          <w:rFonts w:cs="Calibri"/>
+        </w:rPr>
+        <w:t>Rotary encoder should work with 3.3V</w:t>
+      </w:r>
+    </w:p>
+    <w:p>
+      <w:pPr>
+        <w:numPr>
+          <w:ilvl w:val="0"/>
+          <w:numId w:val="3"/>
+        </w:numPr>
+        <w:rPr>
+          <w:rFonts w:cs="Calibri"/>
+        </w:rPr>
+      </w:pPr>
+      <w:r>
+        <w:rPr>
+          <w:rFonts w:cs="Calibri"/>
+        </w:rPr>
+        <w:t xml:space="preserve">3.3V LDO for MCU </w:t>
+      </w:r>
     </w:p>
     <w:sectPr>
       <w:pgSz w:w="12240" w:h="15840"/>
@@ -535,6 +876,356 @@
     </w:sectPr>
   </w:body>
 </w:document>
+</file>
+
+<file path=word/numbering.xml><?xml version="1.0" encoding="utf-8"?>
+<w:numbering xmlns:wpc="http://schemas.microsoft.com/office/word/2010/wordprocessingCanvas" xmlns:cx="http://schemas.microsoft.com/office/drawing/2014/chartex" xmlns:cx1="http://schemas.microsoft.com/office/drawing/2015/9/8/chartex" xmlns:cx2="http://schemas.microsoft.com/office/drawing/2015/10/21/chartex" xmlns:cx3="http://schemas.microsoft.com/office/drawing/2016/5/9/chartex" xmlns:cx4="http://schemas.microsoft.com/office/drawing/2016/5/10/chartex" xmlns:cx5="http://schemas.microsoft.com/office/drawing/2016/5/11/chartex" xmlns:cx6="http://schemas.microsoft.com/office/drawing/2016/5/12/chartex" xmlns:cx7="http://schemas.microsoft.com/office/drawing/2016/5/13/chartex" xmlns:cx8="http://schemas.microsoft.com/office/drawing/2016/5/14/chartex" xmlns:mc="http://schemas.openxmlformats.org/markup-compatibility/2006" xmlns:aink="http://schemas.microsoft.com/office/drawing/2016/ink" xmlns:am3d="http://schemas.microsoft.com/office/drawing/2017/model3d" xmlns:o="urn:schemas-microsoft-com:office:office" xmlns:r="http://schemas.openxmlformats.org/officeDocument/2006/relationships" xmlns:m="http://schemas.openxmlformats.org/officeDocument/2006/math" xmlns:v="urn:schemas-microsoft-com:vml" xmlns:wp14="http://schemas.microsoft.com/office/word/2010/wordprocessingDrawing" xmlns:wp="http://schemas.openxmlformats.org/drawingml/2006/wordprocessingDrawing" xmlns:w10="urn:schemas-microsoft-com:office:word" xmlns:w="http://schemas.openxmlformats.org/wordprocessingml/2006/main" xmlns:w14="http://schemas.microsoft.com/office/word/2010/wordml" xmlns:w15="http://schemas.microsoft.com/office/word/2012/wordml" xmlns:w16cex="http://schemas.microsoft.com/office/word/2018/wordml/cex" xmlns:w16cid="http://schemas.microsoft.com/office/word/2016/wordml/cid" xmlns:w16="http://schemas.microsoft.com/office/word/2018/wordml" xmlns:w16se="http://schemas.microsoft.com/office/word/2015/wordml/symex" xmlns:wpg="http://schemas.microsoft.com/office/word/2010/wordprocessingGroup" xmlns:wpi="http://schemas.microsoft.com/office/word/2010/wordprocessingInk" xmlns:wne="http://schemas.microsoft.com/office/word/2006/wordml" xmlns:wps="http://schemas.microsoft.com/office/word/2010/wordprocessingShape" mc:Ignorable="w14 w15 w16se w16cid w16 w16cex wp14">
+  <w:abstractNum w:abstractNumId="0" w15:restartNumberingAfterBreak="0">
+    <w:nsid w:val="0C6A67CE"/>
+    <w:multiLevelType w:val="hybridMultilevel"/>
+    <w:tmpl w:val="6C429EFA"/>
+    <w:lvl w:ilvl="0" w:tplc="A7141DF4">
+      <w:numFmt w:val="bullet"/>
+      <w:lvlText w:val="-"/>
+      <w:lvlJc w:val="left"/>
+      <w:pPr>
+        <w:ind w:left="1080" w:hanging="360"/>
+      </w:pPr>
+      <w:rPr>
+        <w:rFonts w:ascii="Calibri" w:eastAsia="Times New Roman" w:hAnsi="Calibri" w:cs="Calibri" w:hint="default"/>
+      </w:rPr>
+    </w:lvl>
+    <w:lvl w:ilvl="1" w:tplc="04090003" w:tentative="1">
+      <w:start w:val="1"/>
+      <w:numFmt w:val="bullet"/>
+      <w:lvlText w:val="o"/>
+      <w:lvlJc w:val="left"/>
+      <w:pPr>
+        <w:ind w:left="1800" w:hanging="360"/>
+      </w:pPr>
+      <w:rPr>
+        <w:rFonts w:ascii="Courier New" w:hAnsi="Courier New" w:cs="Courier New" w:hint="default"/>
+      </w:rPr>
+    </w:lvl>
+    <w:lvl w:ilvl="2" w:tplc="04090005" w:tentative="1">
+      <w:start w:val="1"/>
+      <w:numFmt w:val="bullet"/>
+      <w:lvlText w:val=""/>
+      <w:lvlJc w:val="left"/>
+      <w:pPr>
+        <w:ind w:left="2520" w:hanging="360"/>
+      </w:pPr>
+      <w:rPr>
+        <w:rFonts w:ascii="Wingdings" w:hAnsi="Wingdings" w:hint="default"/>
+      </w:rPr>
+    </w:lvl>
+    <w:lvl w:ilvl="3" w:tplc="04090001" w:tentative="1">
+      <w:start w:val="1"/>
+      <w:numFmt w:val="bullet"/>
+      <w:lvlText w:val=""/>
+      <w:lvlJc w:val="left"/>
+      <w:pPr>
+        <w:ind w:left="3240" w:hanging="360"/>
+      </w:pPr>
+      <w:rPr>
+        <w:rFonts w:ascii="Symbol" w:hAnsi="Symbol" w:hint="default"/>
+      </w:rPr>
+    </w:lvl>
+    <w:lvl w:ilvl="4" w:tplc="04090003" w:tentative="1">
+      <w:start w:val="1"/>
+      <w:numFmt w:val="bullet"/>
+      <w:lvlText w:val="o"/>
+      <w:lvlJc w:val="left"/>
+      <w:pPr>
+        <w:ind w:left="3960" w:hanging="360"/>
+      </w:pPr>
+      <w:rPr>
+        <w:rFonts w:ascii="Courier New" w:hAnsi="Courier New" w:cs="Courier New" w:hint="default"/>
+      </w:rPr>
+    </w:lvl>
+    <w:lvl w:ilvl="5" w:tplc="04090005" w:tentative="1">
+      <w:start w:val="1"/>
+      <w:numFmt w:val="bullet"/>
+      <w:lvlText w:val=""/>
+      <w:lvlJc w:val="left"/>
+      <w:pPr>
+        <w:ind w:left="4680" w:hanging="360"/>
+      </w:pPr>
+      <w:rPr>
+        <w:rFonts w:ascii="Wingdings" w:hAnsi="Wingdings" w:hint="default"/>
+      </w:rPr>
+    </w:lvl>
+    <w:lvl w:ilvl="6" w:tplc="04090001" w:tentative="1">
+      <w:start w:val="1"/>
+      <w:numFmt w:val="bullet"/>
+      <w:lvlText w:val=""/>
+      <w:lvlJc w:val="left"/>
+      <w:pPr>
+        <w:ind w:left="5400" w:hanging="360"/>
+      </w:pPr>
+      <w:rPr>
+        <w:rFonts w:ascii="Symbol" w:hAnsi="Symbol" w:hint="default"/>
+      </w:rPr>
+    </w:lvl>
+    <w:lvl w:ilvl="7" w:tplc="04090003" w:tentative="1">
+      <w:start w:val="1"/>
+      <w:numFmt w:val="bullet"/>
+      <w:lvlText w:val="o"/>
+      <w:lvlJc w:val="left"/>
+      <w:pPr>
+        <w:ind w:left="6120" w:hanging="360"/>
+      </w:pPr>
+      <w:rPr>
+        <w:rFonts w:ascii="Courier New" w:hAnsi="Courier New" w:cs="Courier New" w:hint="default"/>
+      </w:rPr>
+    </w:lvl>
+    <w:lvl w:ilvl="8" w:tplc="04090005" w:tentative="1">
+      <w:start w:val="1"/>
+      <w:numFmt w:val="bullet"/>
+      <w:lvlText w:val=""/>
+      <w:lvlJc w:val="left"/>
+      <w:pPr>
+        <w:ind w:left="6840" w:hanging="360"/>
+      </w:pPr>
+      <w:rPr>
+        <w:rFonts w:ascii="Wingdings" w:hAnsi="Wingdings" w:hint="default"/>
+      </w:rPr>
+    </w:lvl>
+  </w:abstractNum>
+  <w:abstractNum w:abstractNumId="1" w15:restartNumberingAfterBreak="0">
+    <w:nsid w:val="1B51208A"/>
+    <w:multiLevelType w:val="hybridMultilevel"/>
+    <w:tmpl w:val="0EE6D120"/>
+    <w:lvl w:ilvl="0" w:tplc="9DBCE058">
+      <w:numFmt w:val="bullet"/>
+      <w:lvlText w:val=""/>
+      <w:lvlJc w:val="left"/>
+      <w:pPr>
+        <w:ind w:left="720" w:hanging="360"/>
+      </w:pPr>
+      <w:rPr>
+        <w:rFonts w:ascii="Wingdings" w:eastAsia="Times New Roman" w:hAnsi="Wingdings" w:cs="Calibri" w:hint="default"/>
+      </w:rPr>
+    </w:lvl>
+    <w:lvl w:ilvl="1" w:tplc="04090003" w:tentative="1">
+      <w:start w:val="1"/>
+      <w:numFmt w:val="bullet"/>
+      <w:lvlText w:val="o"/>
+      <w:lvlJc w:val="left"/>
+      <w:pPr>
+        <w:ind w:left="1440" w:hanging="360"/>
+      </w:pPr>
+      <w:rPr>
+        <w:rFonts w:ascii="Courier New" w:hAnsi="Courier New" w:cs="Courier New" w:hint="default"/>
+      </w:rPr>
+    </w:lvl>
+    <w:lvl w:ilvl="2" w:tplc="04090005" w:tentative="1">
+      <w:start w:val="1"/>
+      <w:numFmt w:val="bullet"/>
+      <w:lvlText w:val=""/>
+      <w:lvlJc w:val="left"/>
+      <w:pPr>
+        <w:ind w:left="2160" w:hanging="360"/>
+      </w:pPr>
+      <w:rPr>
+        <w:rFonts w:ascii="Wingdings" w:hAnsi="Wingdings" w:hint="default"/>
+      </w:rPr>
+    </w:lvl>
+    <w:lvl w:ilvl="3" w:tplc="04090001" w:tentative="1">
+      <w:start w:val="1"/>
+      <w:numFmt w:val="bullet"/>
+      <w:lvlText w:val=""/>
+      <w:lvlJc w:val="left"/>
+      <w:pPr>
+        <w:ind w:left="2880" w:hanging="360"/>
+      </w:pPr>
+      <w:rPr>
+        <w:rFonts w:ascii="Symbol" w:hAnsi="Symbol" w:hint="default"/>
+      </w:rPr>
+    </w:lvl>
+    <w:lvl w:ilvl="4" w:tplc="04090003" w:tentative="1">
+      <w:start w:val="1"/>
+      <w:numFmt w:val="bullet"/>
+      <w:lvlText w:val="o"/>
+      <w:lvlJc w:val="left"/>
+      <w:pPr>
+        <w:ind w:left="3600" w:hanging="360"/>
+      </w:pPr>
+      <w:rPr>
+        <w:rFonts w:ascii="Courier New" w:hAnsi="Courier New" w:cs="Courier New" w:hint="default"/>
+      </w:rPr>
+    </w:lvl>
+    <w:lvl w:ilvl="5" w:tplc="04090005" w:tentative="1">
+      <w:start w:val="1"/>
+      <w:numFmt w:val="bullet"/>
+      <w:lvlText w:val=""/>
+      <w:lvlJc w:val="left"/>
+      <w:pPr>
+        <w:ind w:left="4320" w:hanging="360"/>
+      </w:pPr>
+      <w:rPr>
+        <w:rFonts w:ascii="Wingdings" w:hAnsi="Wingdings" w:hint="default"/>
+      </w:rPr>
+    </w:lvl>
+    <w:lvl w:ilvl="6" w:tplc="04090001" w:tentative="1">
+      <w:start w:val="1"/>
+      <w:numFmt w:val="bullet"/>
+      <w:lvlText w:val=""/>
+      <w:lvlJc w:val="left"/>
+      <w:pPr>
+        <w:ind w:left="5040" w:hanging="360"/>
+      </w:pPr>
+      <w:rPr>
+        <w:rFonts w:ascii="Symbol" w:hAnsi="Symbol" w:hint="default"/>
+      </w:rPr>
+    </w:lvl>
+    <w:lvl w:ilvl="7" w:tplc="04090003" w:tentative="1">
+      <w:start w:val="1"/>
+      <w:numFmt w:val="bullet"/>
+      <w:lvlText w:val="o"/>
+      <w:lvlJc w:val="left"/>
+      <w:pPr>
+        <w:ind w:left="5760" w:hanging="360"/>
+      </w:pPr>
+      <w:rPr>
+        <w:rFonts w:ascii="Courier New" w:hAnsi="Courier New" w:cs="Courier New" w:hint="default"/>
+      </w:rPr>
+    </w:lvl>
+    <w:lvl w:ilvl="8" w:tplc="04090005" w:tentative="1">
+      <w:start w:val="1"/>
+      <w:numFmt w:val="bullet"/>
+      <w:lvlText w:val=""/>
+      <w:lvlJc w:val="left"/>
+      <w:pPr>
+        <w:ind w:left="6480" w:hanging="360"/>
+      </w:pPr>
+      <w:rPr>
+        <w:rFonts w:ascii="Wingdings" w:hAnsi="Wingdings" w:hint="default"/>
+      </w:rPr>
+    </w:lvl>
+  </w:abstractNum>
+  <w:abstractNum w:abstractNumId="2" w15:restartNumberingAfterBreak="0">
+    <w:nsid w:val="77356DB2"/>
+    <w:multiLevelType w:val="hybridMultilevel"/>
+    <w:tmpl w:val="A80ED5CA"/>
+    <w:lvl w:ilvl="0" w:tplc="4694F3E2">
+      <w:numFmt w:val="bullet"/>
+      <w:lvlText w:val=""/>
+      <w:lvlJc w:val="left"/>
+      <w:pPr>
+        <w:ind w:left="720" w:hanging="360"/>
+      </w:pPr>
+      <w:rPr>
+        <w:rFonts w:ascii="Wingdings" w:eastAsia="Times New Roman" w:hAnsi="Wingdings" w:cs="Calibri" w:hint="default"/>
+      </w:rPr>
+    </w:lvl>
+    <w:lvl w:ilvl="1" w:tplc="04090003" w:tentative="1">
+      <w:start w:val="1"/>
+      <w:numFmt w:val="bullet"/>
+      <w:lvlText w:val="o"/>
+      <w:lvlJc w:val="left"/>
+      <w:pPr>
+        <w:ind w:left="1440" w:hanging="360"/>
+      </w:pPr>
+      <w:rPr>
+        <w:rFonts w:ascii="Courier New" w:hAnsi="Courier New" w:cs="Courier New" w:hint="default"/>
+      </w:rPr>
+    </w:lvl>
+    <w:lvl w:ilvl="2" w:tplc="04090005" w:tentative="1">
+      <w:start w:val="1"/>
+      <w:numFmt w:val="bullet"/>
+      <w:lvlText w:val=""/>
+      <w:lvlJc w:val="left"/>
+      <w:pPr>
+        <w:ind w:left="2160" w:hanging="360"/>
+      </w:pPr>
+      <w:rPr>
+        <w:rFonts w:ascii="Wingdings" w:hAnsi="Wingdings" w:hint="default"/>
+      </w:rPr>
+    </w:lvl>
+    <w:lvl w:ilvl="3" w:tplc="04090001" w:tentative="1">
+      <w:start w:val="1"/>
+      <w:numFmt w:val="bullet"/>
+      <w:lvlText w:val=""/>
+      <w:lvlJc w:val="left"/>
+      <w:pPr>
+        <w:ind w:left="2880" w:hanging="360"/>
+      </w:pPr>
+      <w:rPr>
+        <w:rFonts w:ascii="Symbol" w:hAnsi="Symbol" w:hint="default"/>
+      </w:rPr>
+    </w:lvl>
+    <w:lvl w:ilvl="4" w:tplc="04090003" w:tentative="1">
+      <w:start w:val="1"/>
+      <w:numFmt w:val="bullet"/>
+      <w:lvlText w:val="o"/>
+      <w:lvlJc w:val="left"/>
+      <w:pPr>
+        <w:ind w:left="3600" w:hanging="360"/>
+      </w:pPr>
+      <w:rPr>
+        <w:rFonts w:ascii="Courier New" w:hAnsi="Courier New" w:cs="Courier New" w:hint="default"/>
+      </w:rPr>
+    </w:lvl>
+    <w:lvl w:ilvl="5" w:tplc="04090005" w:tentative="1">
+      <w:start w:val="1"/>
+      <w:numFmt w:val="bullet"/>
+      <w:lvlText w:val=""/>
+      <w:lvlJc w:val="left"/>
+      <w:pPr>
+        <w:ind w:left="4320" w:hanging="360"/>
+      </w:pPr>
+      <w:rPr>
+        <w:rFonts w:ascii="Wingdings" w:hAnsi="Wingdings" w:hint="default"/>
+      </w:rPr>
+    </w:lvl>
+    <w:lvl w:ilvl="6" w:tplc="04090001" w:tentative="1">
+      <w:start w:val="1"/>
+      <w:numFmt w:val="bullet"/>
+      <w:lvlText w:val=""/>
+      <w:lvlJc w:val="left"/>
+      <w:pPr>
+        <w:ind w:left="5040" w:hanging="360"/>
+      </w:pPr>
+      <w:rPr>
+        <w:rFonts w:ascii="Symbol" w:hAnsi="Symbol" w:hint="default"/>
+      </w:rPr>
+    </w:lvl>
+    <w:lvl w:ilvl="7" w:tplc="04090003" w:tentative="1">
+      <w:start w:val="1"/>
+      <w:numFmt w:val="bullet"/>
+      <w:lvlText w:val="o"/>
+      <w:lvlJc w:val="left"/>
+      <w:pPr>
+        <w:ind w:left="5760" w:hanging="360"/>
+      </w:pPr>
+      <w:rPr>
+        <w:rFonts w:ascii="Courier New" w:hAnsi="Courier New" w:cs="Courier New" w:hint="default"/>
+      </w:rPr>
+    </w:lvl>
+    <w:lvl w:ilvl="8" w:tplc="04090005" w:tentative="1">
+      <w:start w:val="1"/>
+      <w:numFmt w:val="bullet"/>
+      <w:lvlText w:val=""/>
+      <w:lvlJc w:val="left"/>
+      <w:pPr>
+        <w:ind w:left="6480" w:hanging="360"/>
+      </w:pPr>
+      <w:rPr>
+        <w:rFonts w:ascii="Wingdings" w:hAnsi="Wingdings" w:hint="default"/>
+      </w:rPr>
+    </w:lvl>
+  </w:abstractNum>
+  <w:num w:numId="1">
+    <w:abstractNumId w:val="1"/>
+  </w:num>
+  <w:num w:numId="2">
+    <w:abstractNumId w:val="2"/>
+  </w:num>
+  <w:num w:numId="3">
+    <w:abstractNumId w:val="0"/>
+  </w:num>
+</w:numbering>
 </file>
 
 <file path=word/styles.xml><?xml version="1.0" encoding="utf-8"?>

</xml_diff>

<commit_message>
updated Architecture, Finalized components, started on schematic
</commit_message>
<xml_diff>
--- a/Components Choice.docx
+++ b/Components Choice.docx
@@ -82,164 +82,123 @@
     </w:p>
     <w:p/>
     <w:p>
-      <w:pPr>
-        <w:rPr>
+      <w:r>
+        <w:rPr>
+          <w:b/>
+          <w:bCs/>
           <w:highlight w:val="yellow"/>
         </w:rPr>
-      </w:pPr>
+        <w:t>MAX9778</w:t>
+      </w:r>
+      <w:r>
+        <w:rPr>
+          <w:b/>
+          <w:bCs/>
+        </w:rPr>
+        <w:t xml:space="preserve"> - </w:t>
+      </w:r>
       <w:hyperlink r:id="rId8" w:history="1">
         <w:r>
           <w:rPr>
             <w:rStyle w:val="Hyperlink"/>
-            <w:highlight w:val="yellow"/>
           </w:rPr>
-          <w:t>https://datasheets.maximintegrated.com/en/ds/MAX9777-</w:t>
+          <w:t>https://datasheets.maximintegrated</w:t>
         </w:r>
         <w:r>
           <w:rPr>
             <w:rStyle w:val="Hyperlink"/>
-            <w:highlight w:val="yellow"/>
           </w:rPr>
-          <w:t>M</w:t>
+          <w:t>.</w:t>
         </w:r>
         <w:r>
           <w:rPr>
             <w:rStyle w:val="Hyperlink"/>
-            <w:highlight w:val="yellow"/>
           </w:rPr>
-          <w:t>AX9778.pdf</w:t>
+          <w:t>com/en/ds/MAX9777-MAX9778.pdf</w:t>
         </w:r>
       </w:hyperlink>
     </w:p>
     <w:p>
-      <w:pPr>
-        <w:rPr>
-          <w:highlight w:val="yellow"/>
-        </w:rPr>
-      </w:pPr>
-      <w:r>
-        <w:rPr>
-          <w:highlight w:val="yellow"/>
-        </w:rPr>
+      <w:r>
         <w:t>Differential In</w:t>
       </w:r>
     </w:p>
     <w:p>
-      <w:pPr>
-        <w:rPr>
-          <w:highlight w:val="yellow"/>
-        </w:rPr>
-      </w:pPr>
-      <w:r>
-        <w:rPr>
-          <w:highlight w:val="yellow"/>
-        </w:rPr>
+      <w:r>
         <w:t>I2C configurable</w:t>
       </w:r>
     </w:p>
     <w:p>
-      <w:pPr>
-        <w:rPr>
-          <w:highlight w:val="yellow"/>
-        </w:rPr>
-      </w:pPr>
-      <w:r>
-        <w:rPr>
-          <w:highlight w:val="yellow"/>
-        </w:rPr>
+      <w:r>
         <w:t xml:space="preserve">Headphone/ Speaker automatic detection and </w:t>
       </w:r>
       <w:proofErr w:type="gramStart"/>
       <w:r>
-        <w:rPr>
-          <w:highlight w:val="yellow"/>
-        </w:rPr>
         <w:t>switching</w:t>
       </w:r>
       <w:proofErr w:type="gramEnd"/>
     </w:p>
     <w:p>
       <w:r>
-        <w:rPr>
-          <w:highlight w:val="yellow"/>
-        </w:rPr>
         <w:t>3W speaker out</w:t>
       </w:r>
     </w:p>
+    <w:p>
+      <w:r>
+        <w:t xml:space="preserve">Can switch between 2 </w:t>
+      </w:r>
+      <w:proofErr w:type="gramStart"/>
+      <w:r>
+        <w:t>inputs</w:t>
+      </w:r>
+      <w:proofErr w:type="gramEnd"/>
+      <w:r>
+        <w:t xml:space="preserve"> </w:t>
+      </w:r>
+    </w:p>
+    <w:p>
+      <w:r>
+        <w:t xml:space="preserve">Don’t need I2C for </w:t>
+      </w:r>
+      <w:proofErr w:type="gramStart"/>
+      <w:r>
+        <w:t>Max9778</w:t>
+      </w:r>
+      <w:proofErr w:type="gramEnd"/>
+    </w:p>
     <w:p/>
     <w:p>
-      <w:pPr>
-        <w:rPr>
-          <w:highlight w:val="yellow"/>
-        </w:rPr>
-      </w:pPr>
       <w:hyperlink r:id="rId9" w:history="1">
         <w:r>
           <w:rPr>
             <w:rStyle w:val="Hyperlink"/>
-            <w:highlight w:val="yellow"/>
           </w:rPr>
           <w:t>https://www.ti.com/product/LM49450</w:t>
         </w:r>
       </w:hyperlink>
     </w:p>
     <w:p>
-      <w:pPr>
-        <w:rPr>
-          <w:highlight w:val="yellow"/>
-        </w:rPr>
-      </w:pPr>
-      <w:r>
-        <w:rPr>
-          <w:highlight w:val="yellow"/>
-        </w:rPr>
+      <w:r>
         <w:t>Headphone detection</w:t>
       </w:r>
     </w:p>
     <w:p>
-      <w:pPr>
-        <w:rPr>
-          <w:highlight w:val="yellow"/>
-        </w:rPr>
-      </w:pPr>
-      <w:r>
-        <w:rPr>
-          <w:highlight w:val="yellow"/>
-        </w:rPr>
+      <w:r>
         <w:t>Class D</w:t>
       </w:r>
     </w:p>
     <w:p>
-      <w:pPr>
-        <w:rPr>
-          <w:highlight w:val="yellow"/>
-        </w:rPr>
-      </w:pPr>
-      <w:r>
-        <w:rPr>
-          <w:highlight w:val="yellow"/>
-        </w:rPr>
+      <w:r>
         <w:t>Stereo 2.5W per channel</w:t>
       </w:r>
     </w:p>
     <w:p>
-      <w:pPr>
-        <w:rPr>
-          <w:highlight w:val="yellow"/>
-        </w:rPr>
-      </w:pPr>
-      <w:r>
-        <w:rPr>
-          <w:highlight w:val="yellow"/>
-        </w:rPr>
+      <w:r>
         <w:t>I2C configurable</w:t>
       </w:r>
     </w:p>
     <w:p>
       <w:r>
-        <w:rPr>
-          <w:highlight w:val="yellow"/>
-        </w:rPr>
         <w:t>32 step volume control</w:t>
       </w:r>
     </w:p>
@@ -260,7 +219,6 @@
           <w:b/>
           <w:bCs/>
         </w:rPr>
-        <w:lastRenderedPageBreak/>
         <w:t>MCU</w:t>
       </w:r>
     </w:p>
@@ -281,6 +239,25 @@
           <w:shd w:val="clear" w:color="auto" w:fill="FFFFFF"/>
         </w:rPr>
         <w:t>ATSAMD21G18</w:t>
+      </w:r>
+    </w:p>
+    <w:p>
+      <w:pPr>
+        <w:rPr>
+          <w:rFonts w:cs="Calibri"/>
+          <w:color w:val="000000"/>
+          <w:spacing w:val="4"/>
+          <w:shd w:val="clear" w:color="auto" w:fill="FFFFFF"/>
+        </w:rPr>
+      </w:pPr>
+      <w:r>
+        <w:rPr>
+          <w:rFonts w:cs="Calibri"/>
+          <w:color w:val="000000"/>
+          <w:spacing w:val="4"/>
+          <w:shd w:val="clear" w:color="auto" w:fill="FFFFFF"/>
+        </w:rPr>
+        <w:t>Feather M0</w:t>
       </w:r>
     </w:p>
     <w:p>
@@ -440,18 +417,35 @@
           <w:color w:val="333333"/>
           <w:shd w:val="clear" w:color="auto" w:fill="FFFFFF"/>
         </w:rPr>
-        <w:t xml:space="preserve">TLC5940 - </w:t>
+        <w:t>TLC594</w:t>
+      </w:r>
+      <w:r>
+        <w:rPr>
+          <w:rFonts w:cs="Calibri"/>
+          <w:color w:val="333333"/>
+          <w:shd w:val="clear" w:color="auto" w:fill="FFFFFF"/>
+        </w:rPr>
+        <w:t>7</w:t>
+      </w:r>
+      <w:r>
+        <w:rPr>
+          <w:rFonts w:cs="Calibri"/>
+          <w:color w:val="333333"/>
+          <w:shd w:val="clear" w:color="auto" w:fill="FFFFFF"/>
+        </w:rPr>
+        <w:t xml:space="preserve"> - </w:t>
       </w:r>
       <w:hyperlink r:id="rId12" w:history="1">
         <w:r>
           <w:rPr>
             <w:rStyle w:val="Hyperlink"/>
-            <w:rFonts w:cs="Calibri"/>
-            <w:shd w:val="clear" w:color="auto" w:fill="FFFFFF"/>
           </w:rPr>
-          <w:t>https://www.ti.com/lit/ds/symlink/tlc5940.pdf?ts=1613148414612&amp;ref_url=https%253A%252F%252Fwww.google.com%252F</w:t>
+          <w:t>https://www.ti.com/lit/ds/symlink/tlc5947.pdf?ts=1613292426730&amp;ref_url=https%253A%252F%252Fwww.google.com%252F</w:t>
         </w:r>
       </w:hyperlink>
+      <w:r>
+        <w:t xml:space="preserve"> </w:t>
+      </w:r>
       <w:r>
         <w:rPr>
           <w:rFonts w:cs="Calibri"/>
@@ -725,6 +719,7 @@
           <w:b/>
           <w:bCs/>
         </w:rPr>
+        <w:lastRenderedPageBreak/>
         <w:t>LDO Options</w:t>
       </w:r>
     </w:p>
@@ -810,7 +805,6 @@
         <w:rPr>
           <w:rFonts w:cs="Calibri"/>
         </w:rPr>
-        <w:lastRenderedPageBreak/>
         <w:t xml:space="preserve">TLC5940 can work </w:t>
       </w:r>
       <w:proofErr w:type="gramStart"/>

</xml_diff>

<commit_message>
updated Components Choice w new choices and updated reasonings
</commit_message>
<xml_diff>
--- a/Components Choice.docx
+++ b/Components Choice.docx
@@ -17,7 +17,22 @@
         <w:t>Class D Audio Amp Possibilities</w:t>
       </w:r>
     </w:p>
-    <w:p/>
+    <w:p>
+      <w:pPr>
+        <w:rPr>
+          <w:b/>
+          <w:bCs/>
+        </w:rPr>
+      </w:pPr>
+    </w:p>
+    <w:p>
+      <w:r>
+        <w:t>SSM4567</w:t>
+      </w:r>
+      <w:r>
+        <w:t xml:space="preserve"> – Analog Devices</w:t>
+      </w:r>
+    </w:p>
     <w:p>
       <w:hyperlink r:id="rId5" w:history="1">
         <w:r>
@@ -29,11 +44,29 @@
       </w:hyperlink>
     </w:p>
     <w:p>
+      <w:pPr>
+        <w:numPr>
+          <w:ilvl w:val="0"/>
+          <w:numId w:val="8"/>
+        </w:numPr>
+      </w:pPr>
       <w:r>
         <w:t>I2S</w:t>
       </w:r>
     </w:p>
-    <w:p/>
+    <w:p>
+      <w:pPr>
+        <w:ind w:left="720"/>
+      </w:pPr>
+    </w:p>
+    <w:p>
+      <w:r>
+        <w:t>MAX98357A</w:t>
+      </w:r>
+      <w:r>
+        <w:t xml:space="preserve"> – MAXIM Integrated</w:t>
+      </w:r>
+    </w:p>
     <w:p>
       <w:hyperlink r:id="rId6" w:history="1">
         <w:r>
@@ -45,16 +78,33 @@
       </w:hyperlink>
     </w:p>
     <w:p>
+      <w:pPr>
+        <w:numPr>
+          <w:ilvl w:val="0"/>
+          <w:numId w:val="8"/>
+        </w:numPr>
+      </w:pPr>
       <w:r>
         <w:t>I2S</w:t>
       </w:r>
     </w:p>
     <w:p>
+      <w:pPr>
+        <w:numPr>
+          <w:ilvl w:val="0"/>
+          <w:numId w:val="8"/>
+        </w:numPr>
+      </w:pPr>
       <w:r>
         <w:t>Mono</w:t>
       </w:r>
     </w:p>
     <w:p/>
+    <w:p>
+      <w:r>
+        <w:t>SSM2315 – Analog Devices</w:t>
+      </w:r>
+    </w:p>
     <w:p>
       <w:hyperlink r:id="rId7" w:anchor="product-overview" w:history="1">
         <w:r>
@@ -66,69 +116,118 @@
       </w:hyperlink>
     </w:p>
     <w:p>
+      <w:pPr>
+        <w:numPr>
+          <w:ilvl w:val="0"/>
+          <w:numId w:val="9"/>
+        </w:numPr>
+      </w:pPr>
       <w:r>
         <w:t>Differential</w:t>
       </w:r>
     </w:p>
     <w:p>
+      <w:pPr>
+        <w:numPr>
+          <w:ilvl w:val="0"/>
+          <w:numId w:val="9"/>
+        </w:numPr>
+      </w:pPr>
       <w:r>
         <w:t>3W</w:t>
       </w:r>
     </w:p>
     <w:p>
+      <w:pPr>
+        <w:numPr>
+          <w:ilvl w:val="0"/>
+          <w:numId w:val="9"/>
+        </w:numPr>
+      </w:pPr>
       <w:r>
         <w:t>Mono</w:t>
       </w:r>
     </w:p>
     <w:p/>
     <w:p>
+      <w:pPr>
+        <w:rPr>
+          <w:b/>
+          <w:bCs/>
+        </w:rPr>
+      </w:pPr>
       <w:r>
         <w:rPr>
           <w:b/>
           <w:bCs/>
           <w:highlight w:val="yellow"/>
         </w:rPr>
-        <w:t>MAX9778</w:t>
+        <w:t xml:space="preserve">MAX9778 </w:t>
       </w:r>
       <w:r>
         <w:rPr>
           <w:b/>
           <w:bCs/>
-        </w:rPr>
-        <w:t xml:space="preserve"> - </w:t>
-      </w:r>
+          <w:highlight w:val="yellow"/>
+        </w:rPr>
+        <w:t>–</w:t>
+      </w:r>
+      <w:r>
+        <w:rPr>
+          <w:b/>
+          <w:bCs/>
+          <w:highlight w:val="yellow"/>
+        </w:rPr>
+        <w:t xml:space="preserve"> </w:t>
+      </w:r>
+      <w:r>
+        <w:rPr>
+          <w:b/>
+          <w:bCs/>
+          <w:highlight w:val="yellow"/>
+        </w:rPr>
+        <w:t>MAXIM Integrated</w:t>
+      </w:r>
+    </w:p>
+    <w:p>
       <w:hyperlink r:id="rId8" w:history="1">
         <w:r>
           <w:rPr>
             <w:rStyle w:val="Hyperlink"/>
           </w:rPr>
-          <w:t>https://datasheets.maximintegrated</w:t>
-        </w:r>
-        <w:r>
-          <w:rPr>
-            <w:rStyle w:val="Hyperlink"/>
-          </w:rPr>
-          <w:t>.</w:t>
-        </w:r>
-        <w:r>
-          <w:rPr>
-            <w:rStyle w:val="Hyperlink"/>
-          </w:rPr>
-          <w:t>com/en/ds/MAX9777-MAX9778.pdf</w:t>
+          <w:t>https://datasheets.maximintegrated.com/en/ds/MAX9777-MAX9778.pdf</w:t>
         </w:r>
       </w:hyperlink>
     </w:p>
     <w:p>
+      <w:pPr>
+        <w:numPr>
+          <w:ilvl w:val="0"/>
+          <w:numId w:val="10"/>
+        </w:numPr>
+      </w:pPr>
       <w:r>
         <w:t>Differential In</w:t>
       </w:r>
     </w:p>
     <w:p>
+      <w:pPr>
+        <w:numPr>
+          <w:ilvl w:val="0"/>
+          <w:numId w:val="10"/>
+        </w:numPr>
+      </w:pPr>
       <w:r>
         <w:t>I2C configurable</w:t>
       </w:r>
     </w:p>
     <w:p>
+      <w:pPr>
+        <w:numPr>
+          <w:ilvl w:val="0"/>
+          <w:numId w:val="10"/>
+        </w:numPr>
+      </w:pPr>
       <w:r>
         <w:t xml:space="preserve">Headphone/ Speaker automatic detection and </w:t>
       </w:r>
@@ -139,11 +238,23 @@
       <w:proofErr w:type="gramEnd"/>
     </w:p>
     <w:p>
+      <w:pPr>
+        <w:numPr>
+          <w:ilvl w:val="0"/>
+          <w:numId w:val="10"/>
+        </w:numPr>
+      </w:pPr>
       <w:r>
         <w:t>3W speaker out</w:t>
       </w:r>
     </w:p>
     <w:p>
+      <w:pPr>
+        <w:numPr>
+          <w:ilvl w:val="0"/>
+          <w:numId w:val="10"/>
+        </w:numPr>
+      </w:pPr>
       <w:r>
         <w:t xml:space="preserve">Can switch between 2 </w:t>
       </w:r>
@@ -157,6 +268,12 @@
       </w:r>
     </w:p>
     <w:p>
+      <w:pPr>
+        <w:numPr>
+          <w:ilvl w:val="0"/>
+          <w:numId w:val="10"/>
+        </w:numPr>
+      </w:pPr>
       <w:r>
         <w:t xml:space="preserve">Don’t need I2C for </w:t>
       </w:r>
@@ -167,6 +284,19 @@
       <w:proofErr w:type="gramEnd"/>
     </w:p>
     <w:p/>
+    <w:p>
+      <w:r>
+        <w:t xml:space="preserve">LM49450 </w:t>
+      </w:r>
+      <w:proofErr w:type="gramStart"/>
+      <w:r>
+        <w:t>-  Texas</w:t>
+      </w:r>
+      <w:proofErr w:type="gramEnd"/>
+      <w:r>
+        <w:t xml:space="preserve"> Instruments</w:t>
+      </w:r>
+    </w:p>
     <w:p>
       <w:hyperlink r:id="rId9" w:history="1">
         <w:r>
@@ -178,32 +308,61 @@
       </w:hyperlink>
     </w:p>
     <w:p>
+      <w:pPr>
+        <w:numPr>
+          <w:ilvl w:val="0"/>
+          <w:numId w:val="11"/>
+        </w:numPr>
+      </w:pPr>
       <w:r>
         <w:t>Headphone detection</w:t>
       </w:r>
     </w:p>
     <w:p>
-      <w:r>
+      <w:pPr>
+        <w:numPr>
+          <w:ilvl w:val="0"/>
+          <w:numId w:val="11"/>
+        </w:numPr>
+      </w:pPr>
+      <w:r>
+        <w:lastRenderedPageBreak/>
         <w:t>Class D</w:t>
       </w:r>
     </w:p>
     <w:p>
+      <w:pPr>
+        <w:numPr>
+          <w:ilvl w:val="0"/>
+          <w:numId w:val="11"/>
+        </w:numPr>
+      </w:pPr>
       <w:r>
         <w:t>Stereo 2.5W per channel</w:t>
       </w:r>
     </w:p>
     <w:p>
+      <w:pPr>
+        <w:numPr>
+          <w:ilvl w:val="0"/>
+          <w:numId w:val="11"/>
+        </w:numPr>
+      </w:pPr>
       <w:r>
         <w:t>I2C configurable</w:t>
       </w:r>
     </w:p>
     <w:p>
+      <w:pPr>
+        <w:numPr>
+          <w:ilvl w:val="0"/>
+          <w:numId w:val="11"/>
+        </w:numPr>
+      </w:pPr>
       <w:r>
         <w:t>32 step volume control</w:t>
       </w:r>
     </w:p>
-    <w:p/>
-    <w:p/>
     <w:p/>
     <w:p>
       <w:pPr>
@@ -221,35 +380,46 @@
         </w:rPr>
         <w:t>MCU</w:t>
       </w:r>
-    </w:p>
-    <w:p>
-      <w:pPr>
+      <w:r>
+        <w:rPr>
+          <w:rFonts w:cs="Calibri"/>
+          <w:b/>
+          <w:bCs/>
+        </w:rPr>
+        <w:t xml:space="preserve"> - </w:t>
+      </w:r>
+      <w:r>
         <w:rPr>
           <w:rFonts w:cs="Calibri"/>
           <w:color w:val="000000"/>
           <w:spacing w:val="4"/>
           <w:shd w:val="clear" w:color="auto" w:fill="FFFFFF"/>
         </w:rPr>
-      </w:pPr>
-      <w:r>
+        <w:t>ATSAMD21G18</w:t>
+      </w:r>
+    </w:p>
+    <w:p>
+      <w:pPr>
+        <w:numPr>
+          <w:ilvl w:val="0"/>
+          <w:numId w:val="7"/>
+        </w:numPr>
         <w:rPr>
           <w:rFonts w:cs="Calibri"/>
           <w:color w:val="000000"/>
           <w:spacing w:val="4"/>
           <w:shd w:val="clear" w:color="auto" w:fill="FFFFFF"/>
         </w:rPr>
-        <w:t>ATSAMD21G18</w:t>
-      </w:r>
-    </w:p>
-    <w:p>
-      <w:pPr>
+      </w:pPr>
+      <w:r>
         <w:rPr>
           <w:rFonts w:cs="Calibri"/>
           <w:color w:val="000000"/>
           <w:spacing w:val="4"/>
           <w:shd w:val="clear" w:color="auto" w:fill="FFFFFF"/>
         </w:rPr>
-      </w:pPr>
+        <w:t xml:space="preserve">Program as </w:t>
+      </w:r>
       <w:r>
         <w:rPr>
           <w:rFonts w:cs="Calibri"/>
@@ -317,15 +487,37 @@
     </w:p>
     <w:p>
       <w:pPr>
-        <w:rPr>
-          <w:rFonts w:cs="Calibri"/>
-        </w:rPr>
-      </w:pPr>
-      <w:r>
-        <w:rPr>
-          <w:rFonts w:cs="Calibri"/>
-        </w:rPr>
-        <w:t xml:space="preserve">4x GPIOS for each rotary encoder (2 for left/right and 2 for </w:t>
+        <w:numPr>
+          <w:ilvl w:val="0"/>
+          <w:numId w:val="6"/>
+        </w:numPr>
+        <w:rPr>
+          <w:rFonts w:cs="Calibri"/>
+        </w:rPr>
+      </w:pPr>
+      <w:r>
+        <w:rPr>
+          <w:rFonts w:cs="Calibri"/>
+        </w:rPr>
+        <w:t xml:space="preserve">3 </w:t>
+      </w:r>
+      <w:r>
+        <w:rPr>
+          <w:rFonts w:cs="Calibri"/>
+        </w:rPr>
+        <w:t xml:space="preserve">GPIOS for each rotary encoder (2 for left/right and </w:t>
+      </w:r>
+      <w:r>
+        <w:rPr>
+          <w:rFonts w:cs="Calibri"/>
+        </w:rPr>
+        <w:t>1</w:t>
+      </w:r>
+      <w:r>
+        <w:rPr>
+          <w:rFonts w:cs="Calibri"/>
+        </w:rPr>
+        <w:t xml:space="preserve"> for </w:t>
       </w:r>
       <w:r>
         <w:rPr>
@@ -369,14 +561,14 @@
       </w:hyperlink>
     </w:p>
     <w:p>
-      <w:r>
-        <w:t xml:space="preserve">common </w:t>
-      </w:r>
-      <w:r>
-        <w:t>anode</w:t>
-      </w:r>
-      <w:r>
-        <w:t xml:space="preserve"> (for led driver)</w:t>
+      <w:pPr>
+        <w:numPr>
+          <w:ilvl w:val="0"/>
+          <w:numId w:val="5"/>
+        </w:numPr>
+      </w:pPr>
+      <w:r>
+        <w:t>Common Anode</w:t>
       </w:r>
     </w:p>
     <w:p>
@@ -402,39 +594,39 @@
         </w:rPr>
         <w:t>LED Driver</w:t>
       </w:r>
-    </w:p>
-    <w:p>
-      <w:pPr>
+      <w:r>
+        <w:rPr>
+          <w:rFonts w:cs="Calibri"/>
+          <w:b/>
+          <w:bCs/>
+        </w:rPr>
+        <w:t xml:space="preserve"> - </w:t>
+      </w:r>
+      <w:r>
         <w:rPr>
           <w:rFonts w:cs="Calibri"/>
           <w:color w:val="333333"/>
           <w:shd w:val="clear" w:color="auto" w:fill="FFFFFF"/>
         </w:rPr>
-      </w:pPr>
+        <w:t>TLC594</w:t>
+      </w:r>
       <w:r>
         <w:rPr>
           <w:rFonts w:cs="Calibri"/>
           <w:color w:val="333333"/>
           <w:shd w:val="clear" w:color="auto" w:fill="FFFFFF"/>
         </w:rPr>
-        <w:t>TLC594</w:t>
-      </w:r>
-      <w:r>
+        <w:t>7</w:t>
+      </w:r>
+    </w:p>
+    <w:p>
+      <w:pPr>
         <w:rPr>
           <w:rFonts w:cs="Calibri"/>
           <w:color w:val="333333"/>
           <w:shd w:val="clear" w:color="auto" w:fill="FFFFFF"/>
         </w:rPr>
-        <w:t>7</w:t>
-      </w:r>
-      <w:r>
-        <w:rPr>
-          <w:rFonts w:cs="Calibri"/>
-          <w:color w:val="333333"/>
-          <w:shd w:val="clear" w:color="auto" w:fill="FFFFFF"/>
-        </w:rPr>
-        <w:t xml:space="preserve"> - </w:t>
-      </w:r>
+      </w:pPr>
       <w:hyperlink r:id="rId12" w:history="1">
         <w:r>
           <w:rPr>
@@ -457,22 +649,24 @@
     </w:p>
     <w:p>
       <w:pPr>
+        <w:numPr>
+          <w:ilvl w:val="0"/>
+          <w:numId w:val="4"/>
+        </w:numPr>
         <w:rPr>
           <w:rFonts w:cs="Calibri"/>
           <w:color w:val="333333"/>
           <w:shd w:val="clear" w:color="auto" w:fill="FFFFFF"/>
         </w:rPr>
       </w:pPr>
-      <w:proofErr w:type="spellStart"/>
       <w:r>
         <w:rPr>
           <w:rFonts w:cs="Calibri"/>
           <w:color w:val="333333"/>
           <w:shd w:val="clear" w:color="auto" w:fill="FFFFFF"/>
         </w:rPr>
-        <w:t>Sparkfun</w:t>
-      </w:r>
-      <w:proofErr w:type="spellEnd"/>
+        <w:t>Adafruit</w:t>
+      </w:r>
       <w:r>
         <w:rPr>
           <w:rFonts w:cs="Calibri"/>
@@ -484,6 +678,10 @@
     </w:p>
     <w:p>
       <w:pPr>
+        <w:numPr>
+          <w:ilvl w:val="0"/>
+          <w:numId w:val="4"/>
+        </w:numPr>
         <w:rPr>
           <w:rFonts w:cs="Calibri"/>
           <w:color w:val="333333"/>
@@ -496,7 +694,7 @@
           <w:color w:val="333333"/>
           <w:shd w:val="clear" w:color="auto" w:fill="FFFFFF"/>
         </w:rPr>
-        <w:t xml:space="preserve">16-channel so </w:t>
+        <w:t>24</w:t>
       </w:r>
       <w:r>
         <w:rPr>
@@ -504,183 +702,113 @@
           <w:color w:val="333333"/>
           <w:shd w:val="clear" w:color="auto" w:fill="FFFFFF"/>
         </w:rPr>
-        <w:t xml:space="preserve">5 </w:t>
-      </w:r>
-      <w:proofErr w:type="spellStart"/>
+        <w:t xml:space="preserve">-channel so </w:t>
+      </w:r>
       <w:r>
         <w:rPr>
           <w:rFonts w:cs="Calibri"/>
           <w:color w:val="333333"/>
           <w:shd w:val="clear" w:color="auto" w:fill="FFFFFF"/>
         </w:rPr>
-        <w:t>rgb</w:t>
-      </w:r>
-      <w:proofErr w:type="spellEnd"/>
-      <w:r>
+        <w:t>8 RGB LEDs</w:t>
+      </w:r>
+    </w:p>
+    <w:p>
+      <w:pPr>
+        <w:numPr>
+          <w:ilvl w:val="0"/>
+          <w:numId w:val="4"/>
+        </w:numPr>
         <w:rPr>
           <w:rFonts w:cs="Calibri"/>
           <w:color w:val="333333"/>
           <w:shd w:val="clear" w:color="auto" w:fill="FFFFFF"/>
         </w:rPr>
-        <w:t xml:space="preserve"> </w:t>
-      </w:r>
-      <w:proofErr w:type="spellStart"/>
+      </w:pPr>
       <w:r>
         <w:rPr>
           <w:rFonts w:cs="Calibri"/>
           <w:color w:val="333333"/>
           <w:shd w:val="clear" w:color="auto" w:fill="FFFFFF"/>
         </w:rPr>
-        <w:t>leds</w:t>
-      </w:r>
-      <w:proofErr w:type="spellEnd"/>
-      <w:r>
+        <w:t>Constant Current sink</w:t>
+      </w:r>
+    </w:p>
+    <w:p>
+      <w:pPr>
+        <w:numPr>
+          <w:ilvl w:val="0"/>
+          <w:numId w:val="4"/>
+        </w:numPr>
         <w:rPr>
           <w:rFonts w:cs="Calibri"/>
           <w:color w:val="333333"/>
           <w:shd w:val="clear" w:color="auto" w:fill="FFFFFF"/>
         </w:rPr>
-        <w:t xml:space="preserve"> per chip</w:t>
-      </w:r>
-    </w:p>
-    <w:p>
-      <w:pPr>
+      </w:pPr>
+      <w:proofErr w:type="spellStart"/>
+      <w:r>
         <w:rPr>
           <w:rFonts w:cs="Calibri"/>
           <w:color w:val="333333"/>
           <w:shd w:val="clear" w:color="auto" w:fill="FFFFFF"/>
         </w:rPr>
-      </w:pPr>
+        <w:t>IRef</w:t>
+      </w:r>
+      <w:proofErr w:type="spellEnd"/>
       <w:r>
         <w:rPr>
           <w:rFonts w:cs="Calibri"/>
           <w:color w:val="333333"/>
           <w:shd w:val="clear" w:color="auto" w:fill="FFFFFF"/>
         </w:rPr>
-        <w:t xml:space="preserve">Daisy </w:t>
-      </w:r>
-      <w:proofErr w:type="spellStart"/>
-      <w:r>
-        <w:rPr>
-          <w:rFonts w:cs="Calibri"/>
-          <w:color w:val="333333"/>
-          <w:shd w:val="clear" w:color="auto" w:fill="FFFFFF"/>
-        </w:rPr>
-        <w:t>chaineable</w:t>
-      </w:r>
-      <w:proofErr w:type="spellEnd"/>
-    </w:p>
-    <w:p>
-      <w:pPr>
-        <w:rPr>
-          <w:rFonts w:cs="Calibri"/>
-          <w:color w:val="333333"/>
-          <w:shd w:val="clear" w:color="auto" w:fill="FFFFFF"/>
-        </w:rPr>
-      </w:pPr>
-      <w:proofErr w:type="gramStart"/>
-      <w:r>
-        <w:rPr>
-          <w:rFonts w:cs="Calibri"/>
-          <w:color w:val="333333"/>
-          <w:shd w:val="clear" w:color="auto" w:fill="FFFFFF"/>
-        </w:rPr>
-        <w:t>Constant  Current</w:t>
-      </w:r>
-      <w:proofErr w:type="gramEnd"/>
-      <w:r>
-        <w:rPr>
-          <w:rFonts w:cs="Calibri"/>
-          <w:color w:val="333333"/>
-          <w:shd w:val="clear" w:color="auto" w:fill="FFFFFF"/>
-        </w:rPr>
-        <w:t xml:space="preserve"> sink</w:t>
-      </w:r>
-    </w:p>
-    <w:p>
-      <w:pPr>
-        <w:rPr>
-          <w:rFonts w:cs="Calibri"/>
-          <w:color w:val="333333"/>
-          <w:shd w:val="clear" w:color="auto" w:fill="FFFFFF"/>
-        </w:rPr>
-      </w:pPr>
-      <w:r>
-        <w:rPr>
-          <w:rFonts w:cs="Calibri"/>
-          <w:color w:val="333333"/>
-          <w:shd w:val="clear" w:color="auto" w:fill="FFFFFF"/>
-        </w:rPr>
-        <w:t xml:space="preserve">60 mA max per channel set externally with resistor at </w:t>
-      </w:r>
-      <w:proofErr w:type="spellStart"/>
-      <w:proofErr w:type="gramStart"/>
-      <w:r>
-        <w:rPr>
-          <w:rFonts w:cs="Calibri"/>
-          <w:color w:val="333333"/>
-          <w:shd w:val="clear" w:color="auto" w:fill="FFFFFF"/>
-        </w:rPr>
-        <w:t>Iref</w:t>
-      </w:r>
-      <w:proofErr w:type="spellEnd"/>
-      <w:proofErr w:type="gramEnd"/>
-    </w:p>
-    <w:p>
-      <w:pPr>
-        <w:rPr>
-          <w:rFonts w:cs="Calibri"/>
-        </w:rPr>
-      </w:pPr>
-    </w:p>
-    <w:p>
-      <w:pPr>
+        <w:t xml:space="preserve"> to set Current (2.5k sets to 20 mA)</w:t>
+      </w:r>
+    </w:p>
+    <w:p>
+      <w:pPr>
+        <w:rPr>
+          <w:rFonts w:cs="Calibri"/>
+        </w:rPr>
+      </w:pPr>
+    </w:p>
+    <w:p>
+      <w:r>
         <w:rPr>
           <w:rFonts w:cs="Calibri"/>
           <w:b/>
           <w:bCs/>
         </w:rPr>
-      </w:pPr>
+        <w:t>LDO</w:t>
+      </w:r>
       <w:r>
         <w:rPr>
           <w:rFonts w:cs="Calibri"/>
           <w:b/>
           <w:bCs/>
         </w:rPr>
-        <w:t>LDO</w:t>
-      </w:r>
-    </w:p>
-    <w:p>
-      <w:pPr>
-        <w:rPr>
-          <w:rFonts w:cs="Calibri"/>
-        </w:rPr>
-      </w:pPr>
-      <w:r>
-        <w:rPr>
-          <w:rFonts w:cs="Calibri"/>
-        </w:rPr>
-        <w:t>For MCU</w:t>
-      </w:r>
-    </w:p>
-    <w:p>
-      <w:pPr>
-        <w:rPr>
-          <w:rFonts w:cs="Calibri"/>
-        </w:rPr>
-      </w:pPr>
+        <w:t xml:space="preserve"> - </w:t>
+      </w:r>
+      <w:r>
+        <w:t xml:space="preserve">AP212K-3.3  </w:t>
+      </w:r>
+    </w:p>
+    <w:p>
       <w:hyperlink r:id="rId13" w:history="1">
         <w:r>
           <w:rPr>
             <w:rStyle w:val="Hyperlink"/>
-            <w:rFonts w:cs="Calibri"/>
           </w:rPr>
-          <w:t>https://www.digikey.com/en/products/detail/diodes-incorporated/AP2127N-3-3TRG1/4470792</w:t>
+          <w:t>https://www.diodes.com/assets/Datasheets/AP2112.pdf</w:t>
         </w:r>
       </w:hyperlink>
     </w:p>
     <w:p>
       <w:pPr>
+        <w:numPr>
+          <w:ilvl w:val="0"/>
+          <w:numId w:val="12"/>
+        </w:numPr>
         <w:rPr>
           <w:rFonts w:cs="Calibri"/>
         </w:rPr>
@@ -694,6 +822,10 @@
     </w:p>
     <w:p>
       <w:pPr>
+        <w:numPr>
+          <w:ilvl w:val="0"/>
+          <w:numId w:val="12"/>
+        </w:numPr>
         <w:rPr>
           <w:rFonts w:cs="Calibri"/>
         </w:rPr>
@@ -713,14 +845,31 @@
           <w:bCs/>
         </w:rPr>
       </w:pPr>
-      <w:r>
+    </w:p>
+    <w:p>
+      <w:pPr>
         <w:rPr>
           <w:rFonts w:cs="Calibri"/>
           <w:b/>
           <w:bCs/>
         </w:rPr>
+      </w:pPr>
+      <w:r>
+        <w:rPr>
+          <w:rFonts w:cs="Calibri"/>
+          <w:b/>
+          <w:bCs/>
+        </w:rPr>
         <w:lastRenderedPageBreak/>
-        <w:t>LDO Options</w:t>
+        <w:t>Power</w:t>
+      </w:r>
+      <w:r>
+        <w:rPr>
+          <w:rFonts w:cs="Calibri"/>
+          <w:b/>
+          <w:bCs/>
+        </w:rPr>
+        <w:t xml:space="preserve"> Options</w:t>
       </w:r>
     </w:p>
     <w:p>
@@ -987,6 +1136,342 @@
     </w:lvl>
   </w:abstractNum>
   <w:abstractNum w:abstractNumId="1" w15:restartNumberingAfterBreak="0">
+    <w:nsid w:val="0E201861"/>
+    <w:multiLevelType w:val="hybridMultilevel"/>
+    <w:tmpl w:val="004812C0"/>
+    <w:lvl w:ilvl="0" w:tplc="725218AC">
+      <w:numFmt w:val="bullet"/>
+      <w:lvlText w:val="-"/>
+      <w:lvlJc w:val="left"/>
+      <w:pPr>
+        <w:ind w:left="720" w:hanging="360"/>
+      </w:pPr>
+      <w:rPr>
+        <w:rFonts w:ascii="PT Mono" w:eastAsia="Calibri" w:hAnsi="PT Mono" w:cs="Calibri" w:hint="default"/>
+      </w:rPr>
+    </w:lvl>
+    <w:lvl w:ilvl="1" w:tplc="04090003" w:tentative="1">
+      <w:start w:val="1"/>
+      <w:numFmt w:val="bullet"/>
+      <w:lvlText w:val="o"/>
+      <w:lvlJc w:val="left"/>
+      <w:pPr>
+        <w:ind w:left="1440" w:hanging="360"/>
+      </w:pPr>
+      <w:rPr>
+        <w:rFonts w:ascii="Courier New" w:hAnsi="Courier New" w:cs="Courier New" w:hint="default"/>
+      </w:rPr>
+    </w:lvl>
+    <w:lvl w:ilvl="2" w:tplc="04090005" w:tentative="1">
+      <w:start w:val="1"/>
+      <w:numFmt w:val="bullet"/>
+      <w:lvlText w:val=""/>
+      <w:lvlJc w:val="left"/>
+      <w:pPr>
+        <w:ind w:left="2160" w:hanging="360"/>
+      </w:pPr>
+      <w:rPr>
+        <w:rFonts w:ascii="Wingdings" w:hAnsi="Wingdings" w:hint="default"/>
+      </w:rPr>
+    </w:lvl>
+    <w:lvl w:ilvl="3" w:tplc="04090001" w:tentative="1">
+      <w:start w:val="1"/>
+      <w:numFmt w:val="bullet"/>
+      <w:lvlText w:val=""/>
+      <w:lvlJc w:val="left"/>
+      <w:pPr>
+        <w:ind w:left="2880" w:hanging="360"/>
+      </w:pPr>
+      <w:rPr>
+        <w:rFonts w:ascii="Symbol" w:hAnsi="Symbol" w:hint="default"/>
+      </w:rPr>
+    </w:lvl>
+    <w:lvl w:ilvl="4" w:tplc="04090003" w:tentative="1">
+      <w:start w:val="1"/>
+      <w:numFmt w:val="bullet"/>
+      <w:lvlText w:val="o"/>
+      <w:lvlJc w:val="left"/>
+      <w:pPr>
+        <w:ind w:left="3600" w:hanging="360"/>
+      </w:pPr>
+      <w:rPr>
+        <w:rFonts w:ascii="Courier New" w:hAnsi="Courier New" w:cs="Courier New" w:hint="default"/>
+      </w:rPr>
+    </w:lvl>
+    <w:lvl w:ilvl="5" w:tplc="04090005" w:tentative="1">
+      <w:start w:val="1"/>
+      <w:numFmt w:val="bullet"/>
+      <w:lvlText w:val=""/>
+      <w:lvlJc w:val="left"/>
+      <w:pPr>
+        <w:ind w:left="4320" w:hanging="360"/>
+      </w:pPr>
+      <w:rPr>
+        <w:rFonts w:ascii="Wingdings" w:hAnsi="Wingdings" w:hint="default"/>
+      </w:rPr>
+    </w:lvl>
+    <w:lvl w:ilvl="6" w:tplc="04090001" w:tentative="1">
+      <w:start w:val="1"/>
+      <w:numFmt w:val="bullet"/>
+      <w:lvlText w:val=""/>
+      <w:lvlJc w:val="left"/>
+      <w:pPr>
+        <w:ind w:left="5040" w:hanging="360"/>
+      </w:pPr>
+      <w:rPr>
+        <w:rFonts w:ascii="Symbol" w:hAnsi="Symbol" w:hint="default"/>
+      </w:rPr>
+    </w:lvl>
+    <w:lvl w:ilvl="7" w:tplc="04090003" w:tentative="1">
+      <w:start w:val="1"/>
+      <w:numFmt w:val="bullet"/>
+      <w:lvlText w:val="o"/>
+      <w:lvlJc w:val="left"/>
+      <w:pPr>
+        <w:ind w:left="5760" w:hanging="360"/>
+      </w:pPr>
+      <w:rPr>
+        <w:rFonts w:ascii="Courier New" w:hAnsi="Courier New" w:cs="Courier New" w:hint="default"/>
+      </w:rPr>
+    </w:lvl>
+    <w:lvl w:ilvl="8" w:tplc="04090005" w:tentative="1">
+      <w:start w:val="1"/>
+      <w:numFmt w:val="bullet"/>
+      <w:lvlText w:val=""/>
+      <w:lvlJc w:val="left"/>
+      <w:pPr>
+        <w:ind w:left="6480" w:hanging="360"/>
+      </w:pPr>
+      <w:rPr>
+        <w:rFonts w:ascii="Wingdings" w:hAnsi="Wingdings" w:hint="default"/>
+      </w:rPr>
+    </w:lvl>
+  </w:abstractNum>
+  <w:abstractNum w:abstractNumId="2" w15:restartNumberingAfterBreak="0">
+    <w:nsid w:val="16447558"/>
+    <w:multiLevelType w:val="hybridMultilevel"/>
+    <w:tmpl w:val="0CC6760A"/>
+    <w:lvl w:ilvl="0" w:tplc="725218AC">
+      <w:numFmt w:val="bullet"/>
+      <w:lvlText w:val="-"/>
+      <w:lvlJc w:val="left"/>
+      <w:pPr>
+        <w:ind w:left="720" w:hanging="360"/>
+      </w:pPr>
+      <w:rPr>
+        <w:rFonts w:ascii="PT Mono" w:eastAsia="Calibri" w:hAnsi="PT Mono" w:cs="Calibri" w:hint="default"/>
+      </w:rPr>
+    </w:lvl>
+    <w:lvl w:ilvl="1" w:tplc="04090003" w:tentative="1">
+      <w:start w:val="1"/>
+      <w:numFmt w:val="bullet"/>
+      <w:lvlText w:val="o"/>
+      <w:lvlJc w:val="left"/>
+      <w:pPr>
+        <w:ind w:left="1440" w:hanging="360"/>
+      </w:pPr>
+      <w:rPr>
+        <w:rFonts w:ascii="Courier New" w:hAnsi="Courier New" w:cs="Courier New" w:hint="default"/>
+      </w:rPr>
+    </w:lvl>
+    <w:lvl w:ilvl="2" w:tplc="04090005" w:tentative="1">
+      <w:start w:val="1"/>
+      <w:numFmt w:val="bullet"/>
+      <w:lvlText w:val=""/>
+      <w:lvlJc w:val="left"/>
+      <w:pPr>
+        <w:ind w:left="2160" w:hanging="360"/>
+      </w:pPr>
+      <w:rPr>
+        <w:rFonts w:ascii="Wingdings" w:hAnsi="Wingdings" w:hint="default"/>
+      </w:rPr>
+    </w:lvl>
+    <w:lvl w:ilvl="3" w:tplc="04090001" w:tentative="1">
+      <w:start w:val="1"/>
+      <w:numFmt w:val="bullet"/>
+      <w:lvlText w:val=""/>
+      <w:lvlJc w:val="left"/>
+      <w:pPr>
+        <w:ind w:left="2880" w:hanging="360"/>
+      </w:pPr>
+      <w:rPr>
+        <w:rFonts w:ascii="Symbol" w:hAnsi="Symbol" w:hint="default"/>
+      </w:rPr>
+    </w:lvl>
+    <w:lvl w:ilvl="4" w:tplc="04090003" w:tentative="1">
+      <w:start w:val="1"/>
+      <w:numFmt w:val="bullet"/>
+      <w:lvlText w:val="o"/>
+      <w:lvlJc w:val="left"/>
+      <w:pPr>
+        <w:ind w:left="3600" w:hanging="360"/>
+      </w:pPr>
+      <w:rPr>
+        <w:rFonts w:ascii="Courier New" w:hAnsi="Courier New" w:cs="Courier New" w:hint="default"/>
+      </w:rPr>
+    </w:lvl>
+    <w:lvl w:ilvl="5" w:tplc="04090005" w:tentative="1">
+      <w:start w:val="1"/>
+      <w:numFmt w:val="bullet"/>
+      <w:lvlText w:val=""/>
+      <w:lvlJc w:val="left"/>
+      <w:pPr>
+        <w:ind w:left="4320" w:hanging="360"/>
+      </w:pPr>
+      <w:rPr>
+        <w:rFonts w:ascii="Wingdings" w:hAnsi="Wingdings" w:hint="default"/>
+      </w:rPr>
+    </w:lvl>
+    <w:lvl w:ilvl="6" w:tplc="04090001" w:tentative="1">
+      <w:start w:val="1"/>
+      <w:numFmt w:val="bullet"/>
+      <w:lvlText w:val=""/>
+      <w:lvlJc w:val="left"/>
+      <w:pPr>
+        <w:ind w:left="5040" w:hanging="360"/>
+      </w:pPr>
+      <w:rPr>
+        <w:rFonts w:ascii="Symbol" w:hAnsi="Symbol" w:hint="default"/>
+      </w:rPr>
+    </w:lvl>
+    <w:lvl w:ilvl="7" w:tplc="04090003" w:tentative="1">
+      <w:start w:val="1"/>
+      <w:numFmt w:val="bullet"/>
+      <w:lvlText w:val="o"/>
+      <w:lvlJc w:val="left"/>
+      <w:pPr>
+        <w:ind w:left="5760" w:hanging="360"/>
+      </w:pPr>
+      <w:rPr>
+        <w:rFonts w:ascii="Courier New" w:hAnsi="Courier New" w:cs="Courier New" w:hint="default"/>
+      </w:rPr>
+    </w:lvl>
+    <w:lvl w:ilvl="8" w:tplc="04090005" w:tentative="1">
+      <w:start w:val="1"/>
+      <w:numFmt w:val="bullet"/>
+      <w:lvlText w:val=""/>
+      <w:lvlJc w:val="left"/>
+      <w:pPr>
+        <w:ind w:left="6480" w:hanging="360"/>
+      </w:pPr>
+      <w:rPr>
+        <w:rFonts w:ascii="Wingdings" w:hAnsi="Wingdings" w:hint="default"/>
+      </w:rPr>
+    </w:lvl>
+  </w:abstractNum>
+  <w:abstractNum w:abstractNumId="3" w15:restartNumberingAfterBreak="0">
+    <w:nsid w:val="1A3A6966"/>
+    <w:multiLevelType w:val="hybridMultilevel"/>
+    <w:tmpl w:val="9D9AAD30"/>
+    <w:lvl w:ilvl="0" w:tplc="725218AC">
+      <w:numFmt w:val="bullet"/>
+      <w:lvlText w:val="-"/>
+      <w:lvlJc w:val="left"/>
+      <w:pPr>
+        <w:ind w:left="720" w:hanging="360"/>
+      </w:pPr>
+      <w:rPr>
+        <w:rFonts w:ascii="PT Mono" w:eastAsia="Calibri" w:hAnsi="PT Mono" w:cs="Calibri" w:hint="default"/>
+      </w:rPr>
+    </w:lvl>
+    <w:lvl w:ilvl="1" w:tplc="04090003" w:tentative="1">
+      <w:start w:val="1"/>
+      <w:numFmt w:val="bullet"/>
+      <w:lvlText w:val="o"/>
+      <w:lvlJc w:val="left"/>
+      <w:pPr>
+        <w:ind w:left="1440" w:hanging="360"/>
+      </w:pPr>
+      <w:rPr>
+        <w:rFonts w:ascii="Courier New" w:hAnsi="Courier New" w:cs="Courier New" w:hint="default"/>
+      </w:rPr>
+    </w:lvl>
+    <w:lvl w:ilvl="2" w:tplc="04090005" w:tentative="1">
+      <w:start w:val="1"/>
+      <w:numFmt w:val="bullet"/>
+      <w:lvlText w:val=""/>
+      <w:lvlJc w:val="left"/>
+      <w:pPr>
+        <w:ind w:left="2160" w:hanging="360"/>
+      </w:pPr>
+      <w:rPr>
+        <w:rFonts w:ascii="Wingdings" w:hAnsi="Wingdings" w:hint="default"/>
+      </w:rPr>
+    </w:lvl>
+    <w:lvl w:ilvl="3" w:tplc="04090001" w:tentative="1">
+      <w:start w:val="1"/>
+      <w:numFmt w:val="bullet"/>
+      <w:lvlText w:val=""/>
+      <w:lvlJc w:val="left"/>
+      <w:pPr>
+        <w:ind w:left="2880" w:hanging="360"/>
+      </w:pPr>
+      <w:rPr>
+        <w:rFonts w:ascii="Symbol" w:hAnsi="Symbol" w:hint="default"/>
+      </w:rPr>
+    </w:lvl>
+    <w:lvl w:ilvl="4" w:tplc="04090003" w:tentative="1">
+      <w:start w:val="1"/>
+      <w:numFmt w:val="bullet"/>
+      <w:lvlText w:val="o"/>
+      <w:lvlJc w:val="left"/>
+      <w:pPr>
+        <w:ind w:left="3600" w:hanging="360"/>
+      </w:pPr>
+      <w:rPr>
+        <w:rFonts w:ascii="Courier New" w:hAnsi="Courier New" w:cs="Courier New" w:hint="default"/>
+      </w:rPr>
+    </w:lvl>
+    <w:lvl w:ilvl="5" w:tplc="04090005" w:tentative="1">
+      <w:start w:val="1"/>
+      <w:numFmt w:val="bullet"/>
+      <w:lvlText w:val=""/>
+      <w:lvlJc w:val="left"/>
+      <w:pPr>
+        <w:ind w:left="4320" w:hanging="360"/>
+      </w:pPr>
+      <w:rPr>
+        <w:rFonts w:ascii="Wingdings" w:hAnsi="Wingdings" w:hint="default"/>
+      </w:rPr>
+    </w:lvl>
+    <w:lvl w:ilvl="6" w:tplc="04090001" w:tentative="1">
+      <w:start w:val="1"/>
+      <w:numFmt w:val="bullet"/>
+      <w:lvlText w:val=""/>
+      <w:lvlJc w:val="left"/>
+      <w:pPr>
+        <w:ind w:left="5040" w:hanging="360"/>
+      </w:pPr>
+      <w:rPr>
+        <w:rFonts w:ascii="Symbol" w:hAnsi="Symbol" w:hint="default"/>
+      </w:rPr>
+    </w:lvl>
+    <w:lvl w:ilvl="7" w:tplc="04090003" w:tentative="1">
+      <w:start w:val="1"/>
+      <w:numFmt w:val="bullet"/>
+      <w:lvlText w:val="o"/>
+      <w:lvlJc w:val="left"/>
+      <w:pPr>
+        <w:ind w:left="5760" w:hanging="360"/>
+      </w:pPr>
+      <w:rPr>
+        <w:rFonts w:ascii="Courier New" w:hAnsi="Courier New" w:cs="Courier New" w:hint="default"/>
+      </w:rPr>
+    </w:lvl>
+    <w:lvl w:ilvl="8" w:tplc="04090005" w:tentative="1">
+      <w:start w:val="1"/>
+      <w:numFmt w:val="bullet"/>
+      <w:lvlText w:val=""/>
+      <w:lvlJc w:val="left"/>
+      <w:pPr>
+        <w:ind w:left="6480" w:hanging="360"/>
+      </w:pPr>
+      <w:rPr>
+        <w:rFonts w:ascii="Wingdings" w:hAnsi="Wingdings" w:hint="default"/>
+      </w:rPr>
+    </w:lvl>
+  </w:abstractNum>
+  <w:abstractNum w:abstractNumId="4" w15:restartNumberingAfterBreak="0">
     <w:nsid w:val="1B51208A"/>
     <w:multiLevelType w:val="hybridMultilevel"/>
     <w:tmpl w:val="0EE6D120"/>
@@ -1098,7 +1583,679 @@
       </w:rPr>
     </w:lvl>
   </w:abstractNum>
-  <w:abstractNum w:abstractNumId="2" w15:restartNumberingAfterBreak="0">
+  <w:abstractNum w:abstractNumId="5" w15:restartNumberingAfterBreak="0">
+    <w:nsid w:val="22316711"/>
+    <w:multiLevelType w:val="hybridMultilevel"/>
+    <w:tmpl w:val="A05C52FE"/>
+    <w:lvl w:ilvl="0" w:tplc="725218AC">
+      <w:numFmt w:val="bullet"/>
+      <w:lvlText w:val="-"/>
+      <w:lvlJc w:val="left"/>
+      <w:pPr>
+        <w:ind w:left="720" w:hanging="360"/>
+      </w:pPr>
+      <w:rPr>
+        <w:rFonts w:ascii="PT Mono" w:eastAsia="Calibri" w:hAnsi="PT Mono" w:cs="Calibri" w:hint="default"/>
+      </w:rPr>
+    </w:lvl>
+    <w:lvl w:ilvl="1" w:tplc="04090003" w:tentative="1">
+      <w:start w:val="1"/>
+      <w:numFmt w:val="bullet"/>
+      <w:lvlText w:val="o"/>
+      <w:lvlJc w:val="left"/>
+      <w:pPr>
+        <w:ind w:left="1440" w:hanging="360"/>
+      </w:pPr>
+      <w:rPr>
+        <w:rFonts w:ascii="Courier New" w:hAnsi="Courier New" w:cs="Courier New" w:hint="default"/>
+      </w:rPr>
+    </w:lvl>
+    <w:lvl w:ilvl="2" w:tplc="04090005" w:tentative="1">
+      <w:start w:val="1"/>
+      <w:numFmt w:val="bullet"/>
+      <w:lvlText w:val=""/>
+      <w:lvlJc w:val="left"/>
+      <w:pPr>
+        <w:ind w:left="2160" w:hanging="360"/>
+      </w:pPr>
+      <w:rPr>
+        <w:rFonts w:ascii="Wingdings" w:hAnsi="Wingdings" w:hint="default"/>
+      </w:rPr>
+    </w:lvl>
+    <w:lvl w:ilvl="3" w:tplc="04090001" w:tentative="1">
+      <w:start w:val="1"/>
+      <w:numFmt w:val="bullet"/>
+      <w:lvlText w:val=""/>
+      <w:lvlJc w:val="left"/>
+      <w:pPr>
+        <w:ind w:left="2880" w:hanging="360"/>
+      </w:pPr>
+      <w:rPr>
+        <w:rFonts w:ascii="Symbol" w:hAnsi="Symbol" w:hint="default"/>
+      </w:rPr>
+    </w:lvl>
+    <w:lvl w:ilvl="4" w:tplc="04090003" w:tentative="1">
+      <w:start w:val="1"/>
+      <w:numFmt w:val="bullet"/>
+      <w:lvlText w:val="o"/>
+      <w:lvlJc w:val="left"/>
+      <w:pPr>
+        <w:ind w:left="3600" w:hanging="360"/>
+      </w:pPr>
+      <w:rPr>
+        <w:rFonts w:ascii="Courier New" w:hAnsi="Courier New" w:cs="Courier New" w:hint="default"/>
+      </w:rPr>
+    </w:lvl>
+    <w:lvl w:ilvl="5" w:tplc="04090005" w:tentative="1">
+      <w:start w:val="1"/>
+      <w:numFmt w:val="bullet"/>
+      <w:lvlText w:val=""/>
+      <w:lvlJc w:val="left"/>
+      <w:pPr>
+        <w:ind w:left="4320" w:hanging="360"/>
+      </w:pPr>
+      <w:rPr>
+        <w:rFonts w:ascii="Wingdings" w:hAnsi="Wingdings" w:hint="default"/>
+      </w:rPr>
+    </w:lvl>
+    <w:lvl w:ilvl="6" w:tplc="04090001" w:tentative="1">
+      <w:start w:val="1"/>
+      <w:numFmt w:val="bullet"/>
+      <w:lvlText w:val=""/>
+      <w:lvlJc w:val="left"/>
+      <w:pPr>
+        <w:ind w:left="5040" w:hanging="360"/>
+      </w:pPr>
+      <w:rPr>
+        <w:rFonts w:ascii="Symbol" w:hAnsi="Symbol" w:hint="default"/>
+      </w:rPr>
+    </w:lvl>
+    <w:lvl w:ilvl="7" w:tplc="04090003" w:tentative="1">
+      <w:start w:val="1"/>
+      <w:numFmt w:val="bullet"/>
+      <w:lvlText w:val="o"/>
+      <w:lvlJc w:val="left"/>
+      <w:pPr>
+        <w:ind w:left="5760" w:hanging="360"/>
+      </w:pPr>
+      <w:rPr>
+        <w:rFonts w:ascii="Courier New" w:hAnsi="Courier New" w:cs="Courier New" w:hint="default"/>
+      </w:rPr>
+    </w:lvl>
+    <w:lvl w:ilvl="8" w:tplc="04090005" w:tentative="1">
+      <w:start w:val="1"/>
+      <w:numFmt w:val="bullet"/>
+      <w:lvlText w:val=""/>
+      <w:lvlJc w:val="left"/>
+      <w:pPr>
+        <w:ind w:left="6480" w:hanging="360"/>
+      </w:pPr>
+      <w:rPr>
+        <w:rFonts w:ascii="Wingdings" w:hAnsi="Wingdings" w:hint="default"/>
+      </w:rPr>
+    </w:lvl>
+  </w:abstractNum>
+  <w:abstractNum w:abstractNumId="6" w15:restartNumberingAfterBreak="0">
+    <w:nsid w:val="26A71B41"/>
+    <w:multiLevelType w:val="hybridMultilevel"/>
+    <w:tmpl w:val="9B6628F8"/>
+    <w:lvl w:ilvl="0" w:tplc="725218AC">
+      <w:numFmt w:val="bullet"/>
+      <w:lvlText w:val="-"/>
+      <w:lvlJc w:val="left"/>
+      <w:pPr>
+        <w:ind w:left="720" w:hanging="360"/>
+      </w:pPr>
+      <w:rPr>
+        <w:rFonts w:ascii="PT Mono" w:eastAsia="Calibri" w:hAnsi="PT Mono" w:cs="Calibri" w:hint="default"/>
+      </w:rPr>
+    </w:lvl>
+    <w:lvl w:ilvl="1" w:tplc="04090003" w:tentative="1">
+      <w:start w:val="1"/>
+      <w:numFmt w:val="bullet"/>
+      <w:lvlText w:val="o"/>
+      <w:lvlJc w:val="left"/>
+      <w:pPr>
+        <w:ind w:left="1440" w:hanging="360"/>
+      </w:pPr>
+      <w:rPr>
+        <w:rFonts w:ascii="Courier New" w:hAnsi="Courier New" w:cs="Courier New" w:hint="default"/>
+      </w:rPr>
+    </w:lvl>
+    <w:lvl w:ilvl="2" w:tplc="04090005" w:tentative="1">
+      <w:start w:val="1"/>
+      <w:numFmt w:val="bullet"/>
+      <w:lvlText w:val=""/>
+      <w:lvlJc w:val="left"/>
+      <w:pPr>
+        <w:ind w:left="2160" w:hanging="360"/>
+      </w:pPr>
+      <w:rPr>
+        <w:rFonts w:ascii="Wingdings" w:hAnsi="Wingdings" w:hint="default"/>
+      </w:rPr>
+    </w:lvl>
+    <w:lvl w:ilvl="3" w:tplc="04090001" w:tentative="1">
+      <w:start w:val="1"/>
+      <w:numFmt w:val="bullet"/>
+      <w:lvlText w:val=""/>
+      <w:lvlJc w:val="left"/>
+      <w:pPr>
+        <w:ind w:left="2880" w:hanging="360"/>
+      </w:pPr>
+      <w:rPr>
+        <w:rFonts w:ascii="Symbol" w:hAnsi="Symbol" w:hint="default"/>
+      </w:rPr>
+    </w:lvl>
+    <w:lvl w:ilvl="4" w:tplc="04090003" w:tentative="1">
+      <w:start w:val="1"/>
+      <w:numFmt w:val="bullet"/>
+      <w:lvlText w:val="o"/>
+      <w:lvlJc w:val="left"/>
+      <w:pPr>
+        <w:ind w:left="3600" w:hanging="360"/>
+      </w:pPr>
+      <w:rPr>
+        <w:rFonts w:ascii="Courier New" w:hAnsi="Courier New" w:cs="Courier New" w:hint="default"/>
+      </w:rPr>
+    </w:lvl>
+    <w:lvl w:ilvl="5" w:tplc="04090005" w:tentative="1">
+      <w:start w:val="1"/>
+      <w:numFmt w:val="bullet"/>
+      <w:lvlText w:val=""/>
+      <w:lvlJc w:val="left"/>
+      <w:pPr>
+        <w:ind w:left="4320" w:hanging="360"/>
+      </w:pPr>
+      <w:rPr>
+        <w:rFonts w:ascii="Wingdings" w:hAnsi="Wingdings" w:hint="default"/>
+      </w:rPr>
+    </w:lvl>
+    <w:lvl w:ilvl="6" w:tplc="04090001" w:tentative="1">
+      <w:start w:val="1"/>
+      <w:numFmt w:val="bullet"/>
+      <w:lvlText w:val=""/>
+      <w:lvlJc w:val="left"/>
+      <w:pPr>
+        <w:ind w:left="5040" w:hanging="360"/>
+      </w:pPr>
+      <w:rPr>
+        <w:rFonts w:ascii="Symbol" w:hAnsi="Symbol" w:hint="default"/>
+      </w:rPr>
+    </w:lvl>
+    <w:lvl w:ilvl="7" w:tplc="04090003" w:tentative="1">
+      <w:start w:val="1"/>
+      <w:numFmt w:val="bullet"/>
+      <w:lvlText w:val="o"/>
+      <w:lvlJc w:val="left"/>
+      <w:pPr>
+        <w:ind w:left="5760" w:hanging="360"/>
+      </w:pPr>
+      <w:rPr>
+        <w:rFonts w:ascii="Courier New" w:hAnsi="Courier New" w:cs="Courier New" w:hint="default"/>
+      </w:rPr>
+    </w:lvl>
+    <w:lvl w:ilvl="8" w:tplc="04090005" w:tentative="1">
+      <w:start w:val="1"/>
+      <w:numFmt w:val="bullet"/>
+      <w:lvlText w:val=""/>
+      <w:lvlJc w:val="left"/>
+      <w:pPr>
+        <w:ind w:left="6480" w:hanging="360"/>
+      </w:pPr>
+      <w:rPr>
+        <w:rFonts w:ascii="Wingdings" w:hAnsi="Wingdings" w:hint="default"/>
+      </w:rPr>
+    </w:lvl>
+  </w:abstractNum>
+  <w:abstractNum w:abstractNumId="7" w15:restartNumberingAfterBreak="0">
+    <w:nsid w:val="2BC55E1B"/>
+    <w:multiLevelType w:val="hybridMultilevel"/>
+    <w:tmpl w:val="E3862636"/>
+    <w:lvl w:ilvl="0" w:tplc="725218AC">
+      <w:numFmt w:val="bullet"/>
+      <w:lvlText w:val="-"/>
+      <w:lvlJc w:val="left"/>
+      <w:pPr>
+        <w:ind w:left="720" w:hanging="360"/>
+      </w:pPr>
+      <w:rPr>
+        <w:rFonts w:ascii="PT Mono" w:eastAsia="Calibri" w:hAnsi="PT Mono" w:cs="Calibri" w:hint="default"/>
+      </w:rPr>
+    </w:lvl>
+    <w:lvl w:ilvl="1" w:tplc="04090003" w:tentative="1">
+      <w:start w:val="1"/>
+      <w:numFmt w:val="bullet"/>
+      <w:lvlText w:val="o"/>
+      <w:lvlJc w:val="left"/>
+      <w:pPr>
+        <w:ind w:left="1440" w:hanging="360"/>
+      </w:pPr>
+      <w:rPr>
+        <w:rFonts w:ascii="Courier New" w:hAnsi="Courier New" w:cs="Courier New" w:hint="default"/>
+      </w:rPr>
+    </w:lvl>
+    <w:lvl w:ilvl="2" w:tplc="04090005" w:tentative="1">
+      <w:start w:val="1"/>
+      <w:numFmt w:val="bullet"/>
+      <w:lvlText w:val=""/>
+      <w:lvlJc w:val="left"/>
+      <w:pPr>
+        <w:ind w:left="2160" w:hanging="360"/>
+      </w:pPr>
+      <w:rPr>
+        <w:rFonts w:ascii="Wingdings" w:hAnsi="Wingdings" w:hint="default"/>
+      </w:rPr>
+    </w:lvl>
+    <w:lvl w:ilvl="3" w:tplc="04090001" w:tentative="1">
+      <w:start w:val="1"/>
+      <w:numFmt w:val="bullet"/>
+      <w:lvlText w:val=""/>
+      <w:lvlJc w:val="left"/>
+      <w:pPr>
+        <w:ind w:left="2880" w:hanging="360"/>
+      </w:pPr>
+      <w:rPr>
+        <w:rFonts w:ascii="Symbol" w:hAnsi="Symbol" w:hint="default"/>
+      </w:rPr>
+    </w:lvl>
+    <w:lvl w:ilvl="4" w:tplc="04090003" w:tentative="1">
+      <w:start w:val="1"/>
+      <w:numFmt w:val="bullet"/>
+      <w:lvlText w:val="o"/>
+      <w:lvlJc w:val="left"/>
+      <w:pPr>
+        <w:ind w:left="3600" w:hanging="360"/>
+      </w:pPr>
+      <w:rPr>
+        <w:rFonts w:ascii="Courier New" w:hAnsi="Courier New" w:cs="Courier New" w:hint="default"/>
+      </w:rPr>
+    </w:lvl>
+    <w:lvl w:ilvl="5" w:tplc="04090005" w:tentative="1">
+      <w:start w:val="1"/>
+      <w:numFmt w:val="bullet"/>
+      <w:lvlText w:val=""/>
+      <w:lvlJc w:val="left"/>
+      <w:pPr>
+        <w:ind w:left="4320" w:hanging="360"/>
+      </w:pPr>
+      <w:rPr>
+        <w:rFonts w:ascii="Wingdings" w:hAnsi="Wingdings" w:hint="default"/>
+      </w:rPr>
+    </w:lvl>
+    <w:lvl w:ilvl="6" w:tplc="04090001" w:tentative="1">
+      <w:start w:val="1"/>
+      <w:numFmt w:val="bullet"/>
+      <w:lvlText w:val=""/>
+      <w:lvlJc w:val="left"/>
+      <w:pPr>
+        <w:ind w:left="5040" w:hanging="360"/>
+      </w:pPr>
+      <w:rPr>
+        <w:rFonts w:ascii="Symbol" w:hAnsi="Symbol" w:hint="default"/>
+      </w:rPr>
+    </w:lvl>
+    <w:lvl w:ilvl="7" w:tplc="04090003" w:tentative="1">
+      <w:start w:val="1"/>
+      <w:numFmt w:val="bullet"/>
+      <w:lvlText w:val="o"/>
+      <w:lvlJc w:val="left"/>
+      <w:pPr>
+        <w:ind w:left="5760" w:hanging="360"/>
+      </w:pPr>
+      <w:rPr>
+        <w:rFonts w:ascii="Courier New" w:hAnsi="Courier New" w:cs="Courier New" w:hint="default"/>
+      </w:rPr>
+    </w:lvl>
+    <w:lvl w:ilvl="8" w:tplc="04090005" w:tentative="1">
+      <w:start w:val="1"/>
+      <w:numFmt w:val="bullet"/>
+      <w:lvlText w:val=""/>
+      <w:lvlJc w:val="left"/>
+      <w:pPr>
+        <w:ind w:left="6480" w:hanging="360"/>
+      </w:pPr>
+      <w:rPr>
+        <w:rFonts w:ascii="Wingdings" w:hAnsi="Wingdings" w:hint="default"/>
+      </w:rPr>
+    </w:lvl>
+  </w:abstractNum>
+  <w:abstractNum w:abstractNumId="8" w15:restartNumberingAfterBreak="0">
+    <w:nsid w:val="3297780B"/>
+    <w:multiLevelType w:val="hybridMultilevel"/>
+    <w:tmpl w:val="67942264"/>
+    <w:lvl w:ilvl="0" w:tplc="725218AC">
+      <w:numFmt w:val="bullet"/>
+      <w:lvlText w:val="-"/>
+      <w:lvlJc w:val="left"/>
+      <w:pPr>
+        <w:ind w:left="720" w:hanging="360"/>
+      </w:pPr>
+      <w:rPr>
+        <w:rFonts w:ascii="PT Mono" w:eastAsia="Calibri" w:hAnsi="PT Mono" w:cs="Calibri" w:hint="default"/>
+      </w:rPr>
+    </w:lvl>
+    <w:lvl w:ilvl="1" w:tplc="04090003" w:tentative="1">
+      <w:start w:val="1"/>
+      <w:numFmt w:val="bullet"/>
+      <w:lvlText w:val="o"/>
+      <w:lvlJc w:val="left"/>
+      <w:pPr>
+        <w:ind w:left="1440" w:hanging="360"/>
+      </w:pPr>
+      <w:rPr>
+        <w:rFonts w:ascii="Courier New" w:hAnsi="Courier New" w:cs="Courier New" w:hint="default"/>
+      </w:rPr>
+    </w:lvl>
+    <w:lvl w:ilvl="2" w:tplc="04090005" w:tentative="1">
+      <w:start w:val="1"/>
+      <w:numFmt w:val="bullet"/>
+      <w:lvlText w:val=""/>
+      <w:lvlJc w:val="left"/>
+      <w:pPr>
+        <w:ind w:left="2160" w:hanging="360"/>
+      </w:pPr>
+      <w:rPr>
+        <w:rFonts w:ascii="Wingdings" w:hAnsi="Wingdings" w:hint="default"/>
+      </w:rPr>
+    </w:lvl>
+    <w:lvl w:ilvl="3" w:tplc="04090001" w:tentative="1">
+      <w:start w:val="1"/>
+      <w:numFmt w:val="bullet"/>
+      <w:lvlText w:val=""/>
+      <w:lvlJc w:val="left"/>
+      <w:pPr>
+        <w:ind w:left="2880" w:hanging="360"/>
+      </w:pPr>
+      <w:rPr>
+        <w:rFonts w:ascii="Symbol" w:hAnsi="Symbol" w:hint="default"/>
+      </w:rPr>
+    </w:lvl>
+    <w:lvl w:ilvl="4" w:tplc="04090003" w:tentative="1">
+      <w:start w:val="1"/>
+      <w:numFmt w:val="bullet"/>
+      <w:lvlText w:val="o"/>
+      <w:lvlJc w:val="left"/>
+      <w:pPr>
+        <w:ind w:left="3600" w:hanging="360"/>
+      </w:pPr>
+      <w:rPr>
+        <w:rFonts w:ascii="Courier New" w:hAnsi="Courier New" w:cs="Courier New" w:hint="default"/>
+      </w:rPr>
+    </w:lvl>
+    <w:lvl w:ilvl="5" w:tplc="04090005" w:tentative="1">
+      <w:start w:val="1"/>
+      <w:numFmt w:val="bullet"/>
+      <w:lvlText w:val=""/>
+      <w:lvlJc w:val="left"/>
+      <w:pPr>
+        <w:ind w:left="4320" w:hanging="360"/>
+      </w:pPr>
+      <w:rPr>
+        <w:rFonts w:ascii="Wingdings" w:hAnsi="Wingdings" w:hint="default"/>
+      </w:rPr>
+    </w:lvl>
+    <w:lvl w:ilvl="6" w:tplc="04090001" w:tentative="1">
+      <w:start w:val="1"/>
+      <w:numFmt w:val="bullet"/>
+      <w:lvlText w:val=""/>
+      <w:lvlJc w:val="left"/>
+      <w:pPr>
+        <w:ind w:left="5040" w:hanging="360"/>
+      </w:pPr>
+      <w:rPr>
+        <w:rFonts w:ascii="Symbol" w:hAnsi="Symbol" w:hint="default"/>
+      </w:rPr>
+    </w:lvl>
+    <w:lvl w:ilvl="7" w:tplc="04090003" w:tentative="1">
+      <w:start w:val="1"/>
+      <w:numFmt w:val="bullet"/>
+      <w:lvlText w:val="o"/>
+      <w:lvlJc w:val="left"/>
+      <w:pPr>
+        <w:ind w:left="5760" w:hanging="360"/>
+      </w:pPr>
+      <w:rPr>
+        <w:rFonts w:ascii="Courier New" w:hAnsi="Courier New" w:cs="Courier New" w:hint="default"/>
+      </w:rPr>
+    </w:lvl>
+    <w:lvl w:ilvl="8" w:tplc="04090005" w:tentative="1">
+      <w:start w:val="1"/>
+      <w:numFmt w:val="bullet"/>
+      <w:lvlText w:val=""/>
+      <w:lvlJc w:val="left"/>
+      <w:pPr>
+        <w:ind w:left="6480" w:hanging="360"/>
+      </w:pPr>
+      <w:rPr>
+        <w:rFonts w:ascii="Wingdings" w:hAnsi="Wingdings" w:hint="default"/>
+      </w:rPr>
+    </w:lvl>
+  </w:abstractNum>
+  <w:abstractNum w:abstractNumId="9" w15:restartNumberingAfterBreak="0">
+    <w:nsid w:val="643768ED"/>
+    <w:multiLevelType w:val="hybridMultilevel"/>
+    <w:tmpl w:val="1436DA1C"/>
+    <w:lvl w:ilvl="0" w:tplc="725218AC">
+      <w:numFmt w:val="bullet"/>
+      <w:lvlText w:val="-"/>
+      <w:lvlJc w:val="left"/>
+      <w:pPr>
+        <w:ind w:left="720" w:hanging="360"/>
+      </w:pPr>
+      <w:rPr>
+        <w:rFonts w:ascii="PT Mono" w:eastAsia="Calibri" w:hAnsi="PT Mono" w:cs="Calibri" w:hint="default"/>
+      </w:rPr>
+    </w:lvl>
+    <w:lvl w:ilvl="1" w:tplc="04090003" w:tentative="1">
+      <w:start w:val="1"/>
+      <w:numFmt w:val="bullet"/>
+      <w:lvlText w:val="o"/>
+      <w:lvlJc w:val="left"/>
+      <w:pPr>
+        <w:ind w:left="1440" w:hanging="360"/>
+      </w:pPr>
+      <w:rPr>
+        <w:rFonts w:ascii="Courier New" w:hAnsi="Courier New" w:cs="Courier New" w:hint="default"/>
+      </w:rPr>
+    </w:lvl>
+    <w:lvl w:ilvl="2" w:tplc="04090005" w:tentative="1">
+      <w:start w:val="1"/>
+      <w:numFmt w:val="bullet"/>
+      <w:lvlText w:val=""/>
+      <w:lvlJc w:val="left"/>
+      <w:pPr>
+        <w:ind w:left="2160" w:hanging="360"/>
+      </w:pPr>
+      <w:rPr>
+        <w:rFonts w:ascii="Wingdings" w:hAnsi="Wingdings" w:hint="default"/>
+      </w:rPr>
+    </w:lvl>
+    <w:lvl w:ilvl="3" w:tplc="04090001" w:tentative="1">
+      <w:start w:val="1"/>
+      <w:numFmt w:val="bullet"/>
+      <w:lvlText w:val=""/>
+      <w:lvlJc w:val="left"/>
+      <w:pPr>
+        <w:ind w:left="2880" w:hanging="360"/>
+      </w:pPr>
+      <w:rPr>
+        <w:rFonts w:ascii="Symbol" w:hAnsi="Symbol" w:hint="default"/>
+      </w:rPr>
+    </w:lvl>
+    <w:lvl w:ilvl="4" w:tplc="04090003" w:tentative="1">
+      <w:start w:val="1"/>
+      <w:numFmt w:val="bullet"/>
+      <w:lvlText w:val="o"/>
+      <w:lvlJc w:val="left"/>
+      <w:pPr>
+        <w:ind w:left="3600" w:hanging="360"/>
+      </w:pPr>
+      <w:rPr>
+        <w:rFonts w:ascii="Courier New" w:hAnsi="Courier New" w:cs="Courier New" w:hint="default"/>
+      </w:rPr>
+    </w:lvl>
+    <w:lvl w:ilvl="5" w:tplc="04090005" w:tentative="1">
+      <w:start w:val="1"/>
+      <w:numFmt w:val="bullet"/>
+      <w:lvlText w:val=""/>
+      <w:lvlJc w:val="left"/>
+      <w:pPr>
+        <w:ind w:left="4320" w:hanging="360"/>
+      </w:pPr>
+      <w:rPr>
+        <w:rFonts w:ascii="Wingdings" w:hAnsi="Wingdings" w:hint="default"/>
+      </w:rPr>
+    </w:lvl>
+    <w:lvl w:ilvl="6" w:tplc="04090001" w:tentative="1">
+      <w:start w:val="1"/>
+      <w:numFmt w:val="bullet"/>
+      <w:lvlText w:val=""/>
+      <w:lvlJc w:val="left"/>
+      <w:pPr>
+        <w:ind w:left="5040" w:hanging="360"/>
+      </w:pPr>
+      <w:rPr>
+        <w:rFonts w:ascii="Symbol" w:hAnsi="Symbol" w:hint="default"/>
+      </w:rPr>
+    </w:lvl>
+    <w:lvl w:ilvl="7" w:tplc="04090003" w:tentative="1">
+      <w:start w:val="1"/>
+      <w:numFmt w:val="bullet"/>
+      <w:lvlText w:val="o"/>
+      <w:lvlJc w:val="left"/>
+      <w:pPr>
+        <w:ind w:left="5760" w:hanging="360"/>
+      </w:pPr>
+      <w:rPr>
+        <w:rFonts w:ascii="Courier New" w:hAnsi="Courier New" w:cs="Courier New" w:hint="default"/>
+      </w:rPr>
+    </w:lvl>
+    <w:lvl w:ilvl="8" w:tplc="04090005" w:tentative="1">
+      <w:start w:val="1"/>
+      <w:numFmt w:val="bullet"/>
+      <w:lvlText w:val=""/>
+      <w:lvlJc w:val="left"/>
+      <w:pPr>
+        <w:ind w:left="6480" w:hanging="360"/>
+      </w:pPr>
+      <w:rPr>
+        <w:rFonts w:ascii="Wingdings" w:hAnsi="Wingdings" w:hint="default"/>
+      </w:rPr>
+    </w:lvl>
+  </w:abstractNum>
+  <w:abstractNum w:abstractNumId="10" w15:restartNumberingAfterBreak="0">
+    <w:nsid w:val="72932ED4"/>
+    <w:multiLevelType w:val="hybridMultilevel"/>
+    <w:tmpl w:val="49BE4C2E"/>
+    <w:lvl w:ilvl="0" w:tplc="725218AC">
+      <w:numFmt w:val="bullet"/>
+      <w:lvlText w:val="-"/>
+      <w:lvlJc w:val="left"/>
+      <w:pPr>
+        <w:ind w:left="720" w:hanging="360"/>
+      </w:pPr>
+      <w:rPr>
+        <w:rFonts w:ascii="PT Mono" w:eastAsia="Calibri" w:hAnsi="PT Mono" w:cs="Calibri" w:hint="default"/>
+      </w:rPr>
+    </w:lvl>
+    <w:lvl w:ilvl="1" w:tplc="04090003" w:tentative="1">
+      <w:start w:val="1"/>
+      <w:numFmt w:val="bullet"/>
+      <w:lvlText w:val="o"/>
+      <w:lvlJc w:val="left"/>
+      <w:pPr>
+        <w:ind w:left="1440" w:hanging="360"/>
+      </w:pPr>
+      <w:rPr>
+        <w:rFonts w:ascii="Courier New" w:hAnsi="Courier New" w:cs="Courier New" w:hint="default"/>
+      </w:rPr>
+    </w:lvl>
+    <w:lvl w:ilvl="2" w:tplc="04090005" w:tentative="1">
+      <w:start w:val="1"/>
+      <w:numFmt w:val="bullet"/>
+      <w:lvlText w:val=""/>
+      <w:lvlJc w:val="left"/>
+      <w:pPr>
+        <w:ind w:left="2160" w:hanging="360"/>
+      </w:pPr>
+      <w:rPr>
+        <w:rFonts w:ascii="Wingdings" w:hAnsi="Wingdings" w:hint="default"/>
+      </w:rPr>
+    </w:lvl>
+    <w:lvl w:ilvl="3" w:tplc="04090001" w:tentative="1">
+      <w:start w:val="1"/>
+      <w:numFmt w:val="bullet"/>
+      <w:lvlText w:val=""/>
+      <w:lvlJc w:val="left"/>
+      <w:pPr>
+        <w:ind w:left="2880" w:hanging="360"/>
+      </w:pPr>
+      <w:rPr>
+        <w:rFonts w:ascii="Symbol" w:hAnsi="Symbol" w:hint="default"/>
+      </w:rPr>
+    </w:lvl>
+    <w:lvl w:ilvl="4" w:tplc="04090003" w:tentative="1">
+      <w:start w:val="1"/>
+      <w:numFmt w:val="bullet"/>
+      <w:lvlText w:val="o"/>
+      <w:lvlJc w:val="left"/>
+      <w:pPr>
+        <w:ind w:left="3600" w:hanging="360"/>
+      </w:pPr>
+      <w:rPr>
+        <w:rFonts w:ascii="Courier New" w:hAnsi="Courier New" w:cs="Courier New" w:hint="default"/>
+      </w:rPr>
+    </w:lvl>
+    <w:lvl w:ilvl="5" w:tplc="04090005" w:tentative="1">
+      <w:start w:val="1"/>
+      <w:numFmt w:val="bullet"/>
+      <w:lvlText w:val=""/>
+      <w:lvlJc w:val="left"/>
+      <w:pPr>
+        <w:ind w:left="4320" w:hanging="360"/>
+      </w:pPr>
+      <w:rPr>
+        <w:rFonts w:ascii="Wingdings" w:hAnsi="Wingdings" w:hint="default"/>
+      </w:rPr>
+    </w:lvl>
+    <w:lvl w:ilvl="6" w:tplc="04090001" w:tentative="1">
+      <w:start w:val="1"/>
+      <w:numFmt w:val="bullet"/>
+      <w:lvlText w:val=""/>
+      <w:lvlJc w:val="left"/>
+      <w:pPr>
+        <w:ind w:left="5040" w:hanging="360"/>
+      </w:pPr>
+      <w:rPr>
+        <w:rFonts w:ascii="Symbol" w:hAnsi="Symbol" w:hint="default"/>
+      </w:rPr>
+    </w:lvl>
+    <w:lvl w:ilvl="7" w:tplc="04090003" w:tentative="1">
+      <w:start w:val="1"/>
+      <w:numFmt w:val="bullet"/>
+      <w:lvlText w:val="o"/>
+      <w:lvlJc w:val="left"/>
+      <w:pPr>
+        <w:ind w:left="5760" w:hanging="360"/>
+      </w:pPr>
+      <w:rPr>
+        <w:rFonts w:ascii="Courier New" w:hAnsi="Courier New" w:cs="Courier New" w:hint="default"/>
+      </w:rPr>
+    </w:lvl>
+    <w:lvl w:ilvl="8" w:tplc="04090005" w:tentative="1">
+      <w:start w:val="1"/>
+      <w:numFmt w:val="bullet"/>
+      <w:lvlText w:val=""/>
+      <w:lvlJc w:val="left"/>
+      <w:pPr>
+        <w:ind w:left="6480" w:hanging="360"/>
+      </w:pPr>
+      <w:rPr>
+        <w:rFonts w:ascii="Wingdings" w:hAnsi="Wingdings" w:hint="default"/>
+      </w:rPr>
+    </w:lvl>
+  </w:abstractNum>
+  <w:abstractNum w:abstractNumId="11" w15:restartNumberingAfterBreak="0">
     <w:nsid w:val="77356DB2"/>
     <w:multiLevelType w:val="hybridMultilevel"/>
     <w:tmpl w:val="A80ED5CA"/>
@@ -1211,13 +2368,40 @@
     </w:lvl>
   </w:abstractNum>
   <w:num w:numId="1">
-    <w:abstractNumId w:val="1"/>
+    <w:abstractNumId w:val="4"/>
   </w:num>
   <w:num w:numId="2">
-    <w:abstractNumId w:val="2"/>
+    <w:abstractNumId w:val="11"/>
   </w:num>
   <w:num w:numId="3">
     <w:abstractNumId w:val="0"/>
+  </w:num>
+  <w:num w:numId="4">
+    <w:abstractNumId w:val="2"/>
+  </w:num>
+  <w:num w:numId="5">
+    <w:abstractNumId w:val="7"/>
+  </w:num>
+  <w:num w:numId="6">
+    <w:abstractNumId w:val="10"/>
+  </w:num>
+  <w:num w:numId="7">
+    <w:abstractNumId w:val="3"/>
+  </w:num>
+  <w:num w:numId="8">
+    <w:abstractNumId w:val="8"/>
+  </w:num>
+  <w:num w:numId="9">
+    <w:abstractNumId w:val="5"/>
+  </w:num>
+  <w:num w:numId="10">
+    <w:abstractNumId w:val="6"/>
+  </w:num>
+  <w:num w:numId="11">
+    <w:abstractNumId w:val="1"/>
+  </w:num>
+  <w:num w:numId="12">
+    <w:abstractNumId w:val="9"/>
   </w:num>
 </w:numbering>
 </file>

</xml_diff>

<commit_message>
changed pinout for MCU, replaced rotary encoders with potentiometers
</commit_message>
<xml_diff>
--- a/Components Choice.docx
+++ b/Components Choice.docx
@@ -446,7 +446,7 @@
           <w:rFonts w:cs="Calibri"/>
           <w:b/>
           <w:bCs/>
-          <w:color w:val="000000"/>
+          <w:color w:val="A6A6A6"/>
           <w:spacing w:val="4"/>
           <w:shd w:val="clear" w:color="auto" w:fill="FFFFFF"/>
         </w:rPr>
@@ -456,7 +456,7 @@
           <w:rFonts w:cs="Calibri"/>
           <w:b/>
           <w:bCs/>
-          <w:color w:val="000000"/>
+          <w:color w:val="A6A6A6"/>
           <w:spacing w:val="4"/>
           <w:shd w:val="clear" w:color="auto" w:fill="FFFFFF"/>
         </w:rPr>
@@ -467,6 +467,7 @@
       <w:pPr>
         <w:rPr>
           <w:rFonts w:cs="Calibri"/>
+          <w:color w:val="A6A6A6"/>
         </w:rPr>
       </w:pPr>
       <w:hyperlink r:id="rId10" w:history="1">
@@ -474,6 +475,7 @@
           <w:rPr>
             <w:rStyle w:val="Hyperlink"/>
             <w:rFonts w:cs="Calibri"/>
+            <w:color w:val="A6A6A6"/>
           </w:rPr>
           <w:t>https://www.digikey.com/en/products/detail/bourns-inc/PEC11R-4220K-S0024/6164059</w:t>
         </w:r>
@@ -481,6 +483,7 @@
       <w:r>
         <w:rPr>
           <w:rFonts w:cs="Calibri"/>
+          <w:color w:val="A6A6A6"/>
         </w:rPr>
         <w:t xml:space="preserve"> </w:t>
       </w:r>
@@ -493,35 +496,41 @@
         </w:numPr>
         <w:rPr>
           <w:rFonts w:cs="Calibri"/>
-        </w:rPr>
-      </w:pPr>
-      <w:r>
-        <w:rPr>
-          <w:rFonts w:cs="Calibri"/>
+          <w:color w:val="A6A6A6"/>
+        </w:rPr>
+      </w:pPr>
+      <w:r>
+        <w:rPr>
+          <w:rFonts w:cs="Calibri"/>
+          <w:color w:val="A6A6A6"/>
         </w:rPr>
         <w:t xml:space="preserve">3 </w:t>
       </w:r>
       <w:r>
         <w:rPr>
           <w:rFonts w:cs="Calibri"/>
+          <w:color w:val="A6A6A6"/>
         </w:rPr>
         <w:t xml:space="preserve">GPIOS for each rotary encoder (2 for left/right and </w:t>
       </w:r>
       <w:r>
         <w:rPr>
           <w:rFonts w:cs="Calibri"/>
+          <w:color w:val="A6A6A6"/>
         </w:rPr>
         <w:t>1</w:t>
       </w:r>
       <w:r>
         <w:rPr>
           <w:rFonts w:cs="Calibri"/>
+          <w:color w:val="A6A6A6"/>
         </w:rPr>
         <w:t xml:space="preserve"> for </w:t>
       </w:r>
       <w:r>
         <w:rPr>
           <w:rFonts w:cs="Calibri"/>
+          <w:color w:val="A6A6A6"/>
         </w:rPr>
         <w:t>push switch)</w:t>
       </w:r>
@@ -530,28 +539,121 @@
       <w:pPr>
         <w:rPr>
           <w:rFonts w:cs="Calibri"/>
-        </w:rPr>
-      </w:pPr>
-    </w:p>
-    <w:p>
-      <w:pPr>
+          <w:color w:val="A6A6A6"/>
+        </w:rPr>
+      </w:pPr>
+    </w:p>
+    <w:p>
+      <w:pPr>
+        <w:rPr>
+          <w:rFonts w:cs="Calibri"/>
+        </w:rPr>
+      </w:pPr>
+      <w:r>
         <w:rPr>
           <w:rFonts w:cs="Calibri"/>
           <w:b/>
           <w:bCs/>
         </w:rPr>
-      </w:pPr>
-      <w:r>
+        <w:t xml:space="preserve">Potentiometer - </w:t>
+      </w:r>
+      <w:r>
+        <w:rPr>
+          <w:rFonts w:cs="Calibri"/>
+        </w:rPr>
+        <w:t>PTV09A-4020U-B103</w:t>
+      </w:r>
+    </w:p>
+    <w:p>
+      <w:pPr>
+        <w:rPr>
+          <w:rFonts w:cs="Calibri"/>
+        </w:rPr>
+      </w:pPr>
+      <w:hyperlink r:id="rId11" w:history="1">
+        <w:r>
+          <w:rPr>
+            <w:rStyle w:val="Hyperlink"/>
+            <w:rFonts w:cs="Calibri"/>
+          </w:rPr>
+          <w:t>https://www.digikey.com/en/products/detail/bourns-inc/PTV09A-4020F-B203/3781126</w:t>
+        </w:r>
+      </w:hyperlink>
+      <w:r>
+        <w:rPr>
+          <w:rFonts w:cs="Calibri"/>
+        </w:rPr>
+        <w:t xml:space="preserve"> </w:t>
+      </w:r>
+    </w:p>
+    <w:p>
+      <w:pPr>
+        <w:numPr>
+          <w:ilvl w:val="0"/>
+          <w:numId w:val="6"/>
+        </w:numPr>
+        <w:rPr>
+          <w:rFonts w:cs="Calibri"/>
+        </w:rPr>
+      </w:pPr>
+      <w:r>
+        <w:rPr>
+          <w:rFonts w:cs="Calibri"/>
+        </w:rPr>
+        <w:t xml:space="preserve">Single analog read input per </w:t>
+      </w:r>
+      <w:proofErr w:type="gramStart"/>
+      <w:r>
+        <w:rPr>
+          <w:rFonts w:cs="Calibri"/>
+        </w:rPr>
+        <w:t>potentiometer</w:t>
+      </w:r>
+      <w:proofErr w:type="gramEnd"/>
+    </w:p>
+    <w:p>
+      <w:pPr>
+        <w:numPr>
+          <w:ilvl w:val="0"/>
+          <w:numId w:val="6"/>
+        </w:numPr>
+        <w:rPr>
+          <w:rFonts w:cs="Calibri"/>
+        </w:rPr>
+      </w:pPr>
+      <w:r>
+        <w:rPr>
+          <w:rFonts w:cs="Calibri"/>
+        </w:rPr>
+        <w:t>Tie between 3.3V and Ground</w:t>
+      </w:r>
+    </w:p>
+    <w:p>
+      <w:pPr>
+        <w:rPr>
+          <w:rFonts w:cs="Calibri"/>
+        </w:rPr>
+      </w:pPr>
+    </w:p>
+    <w:p>
+      <w:pPr>
         <w:rPr>
           <w:rFonts w:cs="Calibri"/>
           <w:b/>
           <w:bCs/>
         </w:rPr>
+      </w:pPr>
+      <w:r>
+        <w:rPr>
+          <w:rFonts w:cs="Calibri"/>
+          <w:b/>
+          <w:bCs/>
+        </w:rPr>
         <w:t>RGB LED</w:t>
       </w:r>
     </w:p>
     <w:p>
-      <w:hyperlink r:id="rId11" w:history="1">
+      <w:hyperlink r:id="rId12" w:history="1">
         <w:r>
           <w:rPr>
             <w:rStyle w:val="Hyperlink"/>
@@ -627,7 +729,7 @@
           <w:shd w:val="clear" w:color="auto" w:fill="FFFFFF"/>
         </w:rPr>
       </w:pPr>
-      <w:hyperlink r:id="rId12" w:history="1">
+      <w:hyperlink r:id="rId13" w:history="1">
         <w:r>
           <w:rPr>
             <w:rStyle w:val="Hyperlink"/>
@@ -773,12 +875,19 @@
       </w:pPr>
     </w:p>
     <w:p>
+      <w:pPr>
+        <w:rPr>
+          <w:lang w:val="es-ES"/>
+        </w:rPr>
+      </w:pPr>
       <w:r>
         <w:rPr>
           <w:rFonts w:cs="Calibri"/>
           <w:b/>
           <w:bCs/>
-        </w:rPr>
+          <w:lang w:val="es-ES"/>
+        </w:rPr>
+        <w:lastRenderedPageBreak/>
         <w:t>LDO</w:t>
       </w:r>
       <w:r>
@@ -786,18 +895,28 @@
           <w:rFonts w:cs="Calibri"/>
           <w:b/>
           <w:bCs/>
+          <w:lang w:val="es-ES"/>
         </w:rPr>
         <w:t xml:space="preserve"> - </w:t>
       </w:r>
       <w:r>
+        <w:rPr>
+          <w:lang w:val="es-ES"/>
+        </w:rPr>
         <w:t xml:space="preserve">AP212K-3.3  </w:t>
       </w:r>
     </w:p>
     <w:p>
-      <w:hyperlink r:id="rId13" w:history="1">
+      <w:pPr>
+        <w:rPr>
+          <w:lang w:val="es-ES"/>
+        </w:rPr>
+      </w:pPr>
+      <w:hyperlink r:id="rId14" w:history="1">
         <w:r>
           <w:rPr>
             <w:rStyle w:val="Hyperlink"/>
+            <w:lang w:val="es-ES"/>
           </w:rPr>
           <w:t>https://www.diodes.com/assets/Datasheets/AP2112.pdf</w:t>
         </w:r>
@@ -860,7 +979,6 @@
           <w:b/>
           <w:bCs/>
         </w:rPr>
-        <w:lastRenderedPageBreak/>
         <w:t>Power</w:t>
       </w:r>
       <w:r>

</xml_diff>

<commit_message>
updated Notes and made PCB updates
</commit_message>
<xml_diff>
--- a/Components Choice.docx
+++ b/Components Choice.docx
@@ -14,7 +14,7 @@
           <w:b/>
           <w:bCs/>
         </w:rPr>
-        <w:t>Class D Audio Amp Possibilities</w:t>
+        <w:t>Audio Amp Possibilities</w:t>
       </w:r>
     </w:p>
     <w:p>
@@ -150,42 +150,16 @@
     </w:p>
     <w:p/>
     <w:p>
-      <w:pPr>
-        <w:rPr>
-          <w:b/>
-          <w:bCs/>
-        </w:rPr>
-      </w:pPr>
-      <w:r>
-        <w:rPr>
-          <w:b/>
-          <w:bCs/>
-          <w:highlight w:val="yellow"/>
-        </w:rPr>
+      <w:r>
         <w:t xml:space="preserve">MAX9778 </w:t>
       </w:r>
       <w:r>
-        <w:rPr>
-          <w:b/>
-          <w:bCs/>
-          <w:highlight w:val="yellow"/>
-        </w:rPr>
         <w:t>–</w:t>
       </w:r>
       <w:r>
-        <w:rPr>
-          <w:b/>
-          <w:bCs/>
-          <w:highlight w:val="yellow"/>
-        </w:rPr>
         <w:t xml:space="preserve"> </w:t>
       </w:r>
       <w:r>
-        <w:rPr>
-          <w:b/>
-          <w:bCs/>
-          <w:highlight w:val="yellow"/>
-        </w:rPr>
         <w:t>MAXIM Integrated</w:t>
       </w:r>
     </w:p>
@@ -361,6 +335,102 @@
       </w:pPr>
       <w:r>
         <w:t>32 step volume control</w:t>
+      </w:r>
+    </w:p>
+    <w:p/>
+    <w:p>
+      <w:pPr>
+        <w:rPr>
+          <w:b/>
+          <w:bCs/>
+        </w:rPr>
+      </w:pPr>
+      <w:r>
+        <w:rPr>
+          <w:b/>
+          <w:bCs/>
+          <w:highlight w:val="yellow"/>
+        </w:rPr>
+        <w:t>TPA2017D2</w:t>
+      </w:r>
+      <w:r>
+        <w:rPr>
+          <w:b/>
+          <w:bCs/>
+          <w:highlight w:val="yellow"/>
+        </w:rPr>
+        <w:t xml:space="preserve"> – TI</w:t>
+      </w:r>
+    </w:p>
+    <w:p>
+      <w:pPr>
+        <w:numPr>
+          <w:ilvl w:val="0"/>
+          <w:numId w:val="11"/>
+        </w:numPr>
+      </w:pPr>
+      <w:r>
+        <w:t>Class D</w:t>
+      </w:r>
+    </w:p>
+    <w:p>
+      <w:pPr>
+        <w:numPr>
+          <w:ilvl w:val="0"/>
+          <w:numId w:val="11"/>
+        </w:numPr>
+      </w:pPr>
+      <w:r>
+        <w:t>2.8W per channel w/ 4 Ohm Load @ 5V</w:t>
+      </w:r>
+    </w:p>
+    <w:p>
+      <w:pPr>
+        <w:numPr>
+          <w:ilvl w:val="0"/>
+          <w:numId w:val="11"/>
+        </w:numPr>
+      </w:pPr>
+      <w:r>
+        <w:t>WFN Package</w:t>
+      </w:r>
+    </w:p>
+    <w:p>
+      <w:pPr>
+        <w:numPr>
+          <w:ilvl w:val="0"/>
+          <w:numId w:val="11"/>
+        </w:numPr>
+      </w:pPr>
+      <w:r>
+        <w:t>Smart Gain (automatically determined to avoid clipping and for max amplification)</w:t>
+      </w:r>
+    </w:p>
+    <w:p>
+      <w:pPr>
+        <w:numPr>
+          <w:ilvl w:val="0"/>
+          <w:numId w:val="11"/>
+        </w:numPr>
+      </w:pPr>
+      <w:r>
+        <w:t xml:space="preserve">2 pins for setting smart gain </w:t>
+      </w:r>
+      <w:proofErr w:type="gramStart"/>
+      <w:r>
+        <w:t>configuration</w:t>
+      </w:r>
+      <w:proofErr w:type="gramEnd"/>
+    </w:p>
+    <w:p>
+      <w:pPr>
+        <w:numPr>
+          <w:ilvl w:val="0"/>
+          <w:numId w:val="11"/>
+        </w:numPr>
+      </w:pPr>
+      <w:r>
+        <w:t>1 for shutdown</w:t>
       </w:r>
     </w:p>
     <w:p/>
@@ -694,6 +764,7 @@
           <w:b/>
           <w:bCs/>
         </w:rPr>
+        <w:lastRenderedPageBreak/>
         <w:t>LED Driver</w:t>
       </w:r>
       <w:r>
@@ -887,7 +958,6 @@
           <w:bCs/>
           <w:lang w:val="es-ES"/>
         </w:rPr>
-        <w:lastRenderedPageBreak/>
         <w:t>LDO</w:t>
       </w:r>
       <w:r>

</xml_diff>